<commit_message>
finsihed part of the Report
</commit_message>
<xml_diff>
--- a/Project Report part 2.docx
+++ b/Project Report part 2.docx
@@ -119,7 +119,6 @@
                         <w:szCs w:val="88"/>
                       </w:rPr>
                     </w:pPr>
-                    <w:proofErr w:type="spellStart"/>
                     <w:r>
                       <w:rPr>
                         <w:rFonts w:asciiTheme="majorHAnsi" w:eastAsiaTheme="majorEastAsia" w:hAnsiTheme="majorHAnsi" w:cstheme="majorBidi"/>
@@ -127,17 +126,7 @@
                         <w:sz w:val="88"/>
                         <w:szCs w:val="88"/>
                       </w:rPr>
-                      <w:t>Spatial</w:t>
-                    </w:r>
-                    <w:proofErr w:type="spellEnd"/>
-                    <w:r>
-                      <w:rPr>
-                        <w:rFonts w:asciiTheme="majorHAnsi" w:eastAsiaTheme="majorEastAsia" w:hAnsiTheme="majorHAnsi" w:cstheme="majorBidi"/>
-                        <w:color w:val="5B9BD5" w:themeColor="accent1"/>
-                        <w:sz w:val="88"/>
-                        <w:szCs w:val="88"/>
-                      </w:rPr>
-                      <w:t xml:space="preserve"> Databases</w:t>
+                      <w:t>Spatial Databases</w:t>
                     </w:r>
                   </w:p>
                 </w:sdtContent>
@@ -333,14 +322,7 @@
     </w:sdt>
     <w:sdt>
       <w:sdtPr>
-        <w:rPr>
-          <w:rFonts w:asciiTheme="minorHAnsi" w:eastAsiaTheme="minorHAnsi" w:hAnsiTheme="minorHAnsi" w:cstheme="minorBidi"/>
-          <w:color w:val="auto"/>
-          <w:sz w:val="22"/>
-          <w:szCs w:val="22"/>
-          <w:lang w:eastAsia="en-US"/>
-        </w:rPr>
-        <w:id w:val="-1983219567"/>
+        <w:id w:val="-936363710"/>
         <w:docPartObj>
           <w:docPartGallery w:val="Table of Contents"/>
           <w:docPartUnique/>
@@ -348,8 +330,13 @@
       </w:sdtPr>
       <w:sdtEndPr>
         <w:rPr>
+          <w:rFonts w:asciiTheme="minorHAnsi" w:eastAsiaTheme="minorHAnsi" w:hAnsiTheme="minorHAnsi" w:cstheme="minorBidi"/>
           <w:b/>
           <w:bCs/>
+          <w:color w:val="auto"/>
+          <w:sz w:val="22"/>
+          <w:szCs w:val="22"/>
+          <w:lang w:eastAsia="en-US"/>
         </w:rPr>
       </w:sdtEndPr>
       <w:sdtContent>
@@ -382,7 +369,7 @@
           <w:r>
             <w:fldChar w:fldCharType="separate"/>
           </w:r>
-          <w:hyperlink w:anchor="_Toc471158830" w:history="1">
+          <w:hyperlink w:anchor="_Toc471163020" w:history="1">
             <w:r>
               <w:rPr>
                 <w:rStyle w:val="Hyperlink"/>
@@ -410,7 +397,7 @@
                 <w:noProof/>
                 <w:webHidden/>
               </w:rPr>
-              <w:instrText xml:space="preserve"> PAGEREF _Toc471158830 \h </w:instrText>
+              <w:instrText xml:space="preserve"> PAGEREF _Toc471163020 \h </w:instrText>
             </w:r>
             <w:r>
               <w:rPr>
@@ -453,7 +440,7 @@
               <w:lang w:eastAsia="de-DE"/>
             </w:rPr>
           </w:pPr>
-          <w:hyperlink w:anchor="_Toc471158831" w:history="1">
+          <w:hyperlink w:anchor="_Toc471163021" w:history="1">
             <w:r>
               <w:rPr>
                 <w:rStyle w:val="Hyperlink"/>
@@ -481,7 +468,7 @@
                 <w:noProof/>
                 <w:webHidden/>
               </w:rPr>
-              <w:instrText xml:space="preserve"> PAGEREF _Toc471158831 \h </w:instrText>
+              <w:instrText xml:space="preserve"> PAGEREF _Toc471163021 \h </w:instrText>
             </w:r>
             <w:r>
               <w:rPr>
@@ -524,7 +511,7 @@
               <w:lang w:eastAsia="de-DE"/>
             </w:rPr>
           </w:pPr>
-          <w:hyperlink w:anchor="_Toc471158832" w:history="1">
+          <w:hyperlink w:anchor="_Toc471163022" w:history="1">
             <w:r>
               <w:rPr>
                 <w:rStyle w:val="Hyperlink"/>
@@ -552,7 +539,7 @@
                 <w:noProof/>
                 <w:webHidden/>
               </w:rPr>
-              <w:instrText xml:space="preserve"> PAGEREF _Toc471158832 \h </w:instrText>
+              <w:instrText xml:space="preserve"> PAGEREF _Toc471163022 \h </w:instrText>
             </w:r>
             <w:r>
               <w:rPr>
@@ -595,7 +582,7 @@
               <w:lang w:eastAsia="de-DE"/>
             </w:rPr>
           </w:pPr>
-          <w:hyperlink w:anchor="_Toc471158833" w:history="1">
+          <w:hyperlink w:anchor="_Toc471163023" w:history="1">
             <w:r>
               <w:rPr>
                 <w:rStyle w:val="Hyperlink"/>
@@ -623,7 +610,7 @@
                 <w:noProof/>
                 <w:webHidden/>
               </w:rPr>
-              <w:instrText xml:space="preserve"> PAGEREF _Toc471158833 \h </w:instrText>
+              <w:instrText xml:space="preserve"> PAGEREF _Toc471163023 \h </w:instrText>
             </w:r>
             <w:r>
               <w:rPr>
@@ -666,7 +653,7 @@
               <w:lang w:eastAsia="de-DE"/>
             </w:rPr>
           </w:pPr>
-          <w:hyperlink w:anchor="_Toc471158834" w:history="1">
+          <w:hyperlink w:anchor="_Toc471163024" w:history="1">
             <w:r>
               <w:rPr>
                 <w:rStyle w:val="Hyperlink"/>
@@ -694,7 +681,80 @@
                 <w:noProof/>
                 <w:webHidden/>
               </w:rPr>
-              <w:instrText xml:space="preserve"> PAGEREF _Toc471158834 \h </w:instrText>
+              <w:instrText xml:space="preserve"> PAGEREF _Toc471163024 \h </w:instrText>
+            </w:r>
+            <w:r>
+              <w:rPr>
+                <w:noProof/>
+                <w:webHidden/>
+              </w:rPr>
+            </w:r>
+            <w:r>
+              <w:rPr>
+                <w:noProof/>
+                <w:webHidden/>
+              </w:rPr>
+              <w:fldChar w:fldCharType="separate"/>
+            </w:r>
+            <w:r>
+              <w:rPr>
+                <w:noProof/>
+                <w:webHidden/>
+              </w:rPr>
+              <w:t>3</w:t>
+            </w:r>
+            <w:r>
+              <w:rPr>
+                <w:noProof/>
+                <w:webHidden/>
+              </w:rPr>
+              <w:fldChar w:fldCharType="end"/>
+            </w:r>
+          </w:hyperlink>
+          <w:bookmarkStart w:id="0" w:name="_GoBack"/>
+          <w:bookmarkEnd w:id="0"/>
+        </w:p>
+        <w:p>
+          <w:pPr>
+            <w:pStyle w:val="Verzeichnis2"/>
+            <w:tabs>
+              <w:tab w:val="right" w:leader="dot" w:pos="9062"/>
+            </w:tabs>
+            <w:rPr>
+              <w:rFonts w:eastAsiaTheme="minorEastAsia"/>
+              <w:noProof/>
+              <w:lang w:eastAsia="de-DE"/>
+            </w:rPr>
+          </w:pPr>
+          <w:hyperlink w:anchor="_Toc471163025" w:history="1">
+            <w:r>
+              <w:rPr>
+                <w:rStyle w:val="Hyperlink"/>
+                <w:noProof/>
+                <w:lang w:val="en-US"/>
+              </w:rPr>
+              <w:t>School Points</w:t>
+            </w:r>
+            <w:r>
+              <w:rPr>
+                <w:noProof/>
+                <w:webHidden/>
+              </w:rPr>
+              <w:tab/>
+            </w:r>
+            <w:r>
+              <w:rPr>
+                <w:noProof/>
+                <w:webHidden/>
+              </w:rPr>
+              <w:fldChar w:fldCharType="begin"/>
+            </w:r>
+            <w:r>
+              <w:rPr>
+                <w:noProof/>
+                <w:webHidden/>
+              </w:rPr>
+              <w:instrText xml:space="preserve"> PAGEREF _Toc471163025 \h </w:instrText>
             </w:r>
             <w:r>
               <w:rPr>
@@ -737,14 +797,14 @@
               <w:lang w:eastAsia="de-DE"/>
             </w:rPr>
           </w:pPr>
-          <w:hyperlink w:anchor="_Toc471158835" w:history="1">
+          <w:hyperlink w:anchor="_Toc471163026" w:history="1">
             <w:r>
               <w:rPr>
                 <w:rStyle w:val="Hyperlink"/>
                 <w:noProof/>
                 <w:lang w:val="en-US"/>
               </w:rPr>
-              <w:t>School Points</w:t>
+              <w:t>Colleges and Universities</w:t>
             </w:r>
             <w:r>
               <w:rPr>
@@ -765,7 +825,7 @@
                 <w:noProof/>
                 <w:webHidden/>
               </w:rPr>
-              <w:instrText xml:space="preserve"> PAGEREF _Toc471158835 \h </w:instrText>
+              <w:instrText xml:space="preserve"> PAGEREF _Toc471163026 \h </w:instrText>
             </w:r>
             <w:r>
               <w:rPr>
@@ -808,14 +868,14 @@
               <w:lang w:eastAsia="de-DE"/>
             </w:rPr>
           </w:pPr>
-          <w:hyperlink w:anchor="_Toc471158836" w:history="1">
+          <w:hyperlink w:anchor="_Toc471163027" w:history="1">
             <w:r>
               <w:rPr>
                 <w:rStyle w:val="Hyperlink"/>
                 <w:noProof/>
                 <w:lang w:val="en-US"/>
               </w:rPr>
-              <w:t>Colleges and Universities</w:t>
+              <w:t>Parking lot areas</w:t>
             </w:r>
             <w:r>
               <w:rPr>
@@ -836,7 +896,7 @@
                 <w:noProof/>
                 <w:webHidden/>
               </w:rPr>
-              <w:instrText xml:space="preserve"> PAGEREF _Toc471158836 \h </w:instrText>
+              <w:instrText xml:space="preserve"> PAGEREF _Toc471163027 \h </w:instrText>
             </w:r>
             <w:r>
               <w:rPr>
@@ -879,14 +939,14 @@
               <w:lang w:eastAsia="de-DE"/>
             </w:rPr>
           </w:pPr>
-          <w:hyperlink w:anchor="_Toc471158837" w:history="1">
+          <w:hyperlink w:anchor="_Toc471163028" w:history="1">
             <w:r>
               <w:rPr>
                 <w:rStyle w:val="Hyperlink"/>
                 <w:noProof/>
                 <w:lang w:val="en-US"/>
               </w:rPr>
-              <w:t>Parking lot areas</w:t>
+              <w:t>Population</w:t>
             </w:r>
             <w:r>
               <w:rPr>
@@ -907,7 +967,7 @@
                 <w:noProof/>
                 <w:webHidden/>
               </w:rPr>
-              <w:instrText xml:space="preserve"> PAGEREF _Toc471158837 \h </w:instrText>
+              <w:instrText xml:space="preserve"> PAGEREF _Toc471163028 \h </w:instrText>
             </w:r>
             <w:r>
               <w:rPr>
@@ -950,14 +1010,14 @@
               <w:lang w:eastAsia="de-DE"/>
             </w:rPr>
           </w:pPr>
-          <w:hyperlink w:anchor="_Toc471158838" w:history="1">
+          <w:hyperlink w:anchor="_Toc471163029" w:history="1">
             <w:r>
               <w:rPr>
                 <w:rStyle w:val="Hyperlink"/>
                 <w:noProof/>
                 <w:lang w:val="en-US"/>
               </w:rPr>
-              <w:t>Population</w:t>
+              <w:t>Complaint data</w:t>
             </w:r>
             <w:r>
               <w:rPr>
@@ -978,7 +1038,7 @@
                 <w:noProof/>
                 <w:webHidden/>
               </w:rPr>
-              <w:instrText xml:space="preserve"> PAGEREF _Toc471158838 \h </w:instrText>
+              <w:instrText xml:space="preserve"> PAGEREF _Toc471163029 \h </w:instrText>
             </w:r>
             <w:r>
               <w:rPr>
@@ -1021,14 +1081,14 @@
               <w:lang w:eastAsia="de-DE"/>
             </w:rPr>
           </w:pPr>
-          <w:hyperlink w:anchor="_Toc471158839" w:history="1">
+          <w:hyperlink w:anchor="_Toc471163030" w:history="1">
             <w:r>
               <w:rPr>
                 <w:rStyle w:val="Hyperlink"/>
                 <w:noProof/>
                 <w:lang w:val="en-US"/>
               </w:rPr>
-              <w:t>Complaint data</w:t>
+              <w:t>Rental Data</w:t>
             </w:r>
             <w:r>
               <w:rPr>
@@ -1049,7 +1109,7 @@
                 <w:noProof/>
                 <w:webHidden/>
               </w:rPr>
-              <w:instrText xml:space="preserve"> PAGEREF _Toc471158839 \h </w:instrText>
+              <w:instrText xml:space="preserve"> PAGEREF _Toc471163030 \h </w:instrText>
             </w:r>
             <w:r>
               <w:rPr>
@@ -1069,7 +1129,7 @@
                 <w:noProof/>
                 <w:webHidden/>
               </w:rPr>
-              <w:t>3</w:t>
+              <w:t>4</w:t>
             </w:r>
             <w:r>
               <w:rPr>
@@ -1081,12 +1141,6 @@
           </w:hyperlink>
         </w:p>
         <w:p>
-          <w:pPr>
-            <w:rPr>
-              <w:b/>
-              <w:bCs/>
-            </w:rPr>
-          </w:pPr>
           <w:r>
             <w:rPr>
               <w:b/>
@@ -1119,7 +1173,7 @@
           <w:lang w:val="en-US"/>
         </w:rPr>
       </w:pPr>
-      <w:bookmarkStart w:id="0" w:name="_Toc471158830"/>
+      <w:bookmarkStart w:id="1" w:name="_Toc471163020"/>
       <w:r>
         <w:rPr>
           <w:lang w:val="en-US"/>
@@ -1127,7 +1181,7 @@
         <w:lastRenderedPageBreak/>
         <w:t>Project Summary</w:t>
       </w:r>
-      <w:bookmarkEnd w:id="0"/>
+      <w:bookmarkEnd w:id="1"/>
     </w:p>
     <w:p>
       <w:pPr>
@@ -1230,7 +1284,7 @@
           <w:lang w:val="en-US"/>
         </w:rPr>
       </w:pPr>
-      <w:bookmarkStart w:id="1" w:name="_Toc471158831"/>
+      <w:bookmarkStart w:id="2" w:name="_Toc471163021"/>
       <w:r>
         <w:rPr>
           <w:lang w:val="en-US"/>
@@ -1243,7 +1297,7 @@
         </w:rPr>
         <w:t>s</w:t>
       </w:r>
-      <w:bookmarkEnd w:id="1"/>
+      <w:bookmarkEnd w:id="2"/>
     </w:p>
     <w:p>
       <w:pPr>
@@ -1659,14 +1713,14 @@
           <w:lang w:val="en-US"/>
         </w:rPr>
       </w:pPr>
-      <w:bookmarkStart w:id="2" w:name="_Toc471158832"/>
+      <w:bookmarkStart w:id="3" w:name="_Toc471163022"/>
       <w:r>
         <w:rPr>
           <w:lang w:val="en-US"/>
         </w:rPr>
         <w:t>Questions for the User</w:t>
       </w:r>
-      <w:bookmarkEnd w:id="2"/>
+      <w:bookmarkEnd w:id="3"/>
     </w:p>
     <w:p>
       <w:pPr>
@@ -1938,7 +1992,7 @@
           <w:lang w:val="en-US"/>
         </w:rPr>
       </w:pPr>
-      <w:bookmarkStart w:id="3" w:name="_Toc471158833"/>
+      <w:bookmarkStart w:id="4" w:name="_Toc471163023"/>
       <w:r>
         <w:rPr>
           <w:lang w:val="en-US"/>
@@ -1946,7 +2000,7 @@
         <w:lastRenderedPageBreak/>
         <w:t>Processing the Data</w:t>
       </w:r>
-      <w:bookmarkEnd w:id="3"/>
+      <w:bookmarkEnd w:id="4"/>
     </w:p>
     <w:p>
       <w:pPr>
@@ -1996,7 +2050,7 @@
           <w:lang w:val="en-US"/>
         </w:rPr>
       </w:pPr>
-      <w:bookmarkStart w:id="4" w:name="_Toc471158834"/>
+      <w:bookmarkStart w:id="5" w:name="_Toc471163024"/>
       <w:r>
         <w:rPr>
           <w:lang w:val="en-US"/>
@@ -2009,7 +2063,7 @@
         </w:rPr>
         <w:t>-Tabulation-Areas</w:t>
       </w:r>
-      <w:bookmarkEnd w:id="4"/>
+      <w:bookmarkEnd w:id="5"/>
     </w:p>
     <w:p>
       <w:pPr>
@@ -2044,14 +2098,14 @@
           <w:lang w:val="en-US"/>
         </w:rPr>
       </w:pPr>
-      <w:bookmarkStart w:id="5" w:name="_Toc471158835"/>
+      <w:bookmarkStart w:id="6" w:name="_Toc471163025"/>
       <w:r>
         <w:rPr>
           <w:lang w:val="en-US"/>
         </w:rPr>
         <w:t>School Points</w:t>
       </w:r>
-      <w:bookmarkEnd w:id="5"/>
+      <w:bookmarkEnd w:id="6"/>
     </w:p>
     <w:p>
       <w:pPr>
@@ -2107,21 +2161,7 @@
         <w:rPr>
           <w:lang w:val="en-US"/>
         </w:rPr>
-        <w:t xml:space="preserve">The rating of how good a NTA is, in terms of School Points, was determined by the amount of points within the area. This was done by using basic </w:t>
-      </w:r>
-      <w:proofErr w:type="spellStart"/>
-      <w:r>
-        <w:rPr>
-          <w:lang w:val="en-US"/>
-        </w:rPr>
-        <w:t>postgis</w:t>
-      </w:r>
-      <w:proofErr w:type="spellEnd"/>
-      <w:r>
-        <w:rPr>
-          <w:lang w:val="en-US"/>
-        </w:rPr>
-        <w:t xml:space="preserve"> queries</w:t>
+        <w:t>The rating of how good a NTA is, in terms of School Points, was determined by the amount of points within the area. This was done by using basic postgis queries</w:t>
       </w:r>
       <w:r>
         <w:rPr>
@@ -2157,14 +2197,14 @@
           <w:lang w:val="en-US"/>
         </w:rPr>
       </w:pPr>
-      <w:bookmarkStart w:id="6" w:name="_Toc471158836"/>
+      <w:bookmarkStart w:id="7" w:name="_Toc471163026"/>
       <w:r>
         <w:rPr>
           <w:lang w:val="en-US"/>
         </w:rPr>
         <w:t>Colleges and Universities</w:t>
       </w:r>
-      <w:bookmarkEnd w:id="6"/>
+      <w:bookmarkEnd w:id="7"/>
     </w:p>
     <w:p>
       <w:pPr>
@@ -2225,14 +2265,14 @@
           <w:lang w:val="en-US"/>
         </w:rPr>
       </w:pPr>
-      <w:bookmarkStart w:id="7" w:name="_Toc471158837"/>
+      <w:bookmarkStart w:id="8" w:name="_Toc471163027"/>
       <w:r>
         <w:rPr>
           <w:lang w:val="en-US"/>
         </w:rPr>
         <w:t>Parking lot areas</w:t>
       </w:r>
-      <w:bookmarkEnd w:id="7"/>
+      <w:bookmarkEnd w:id="8"/>
     </w:p>
     <w:p>
       <w:pPr>
@@ -2293,14 +2333,14 @@
           <w:lang w:val="en-US"/>
         </w:rPr>
       </w:pPr>
-      <w:bookmarkStart w:id="8" w:name="_Toc471158838"/>
+      <w:bookmarkStart w:id="9" w:name="_Toc471163028"/>
       <w:r>
         <w:rPr>
           <w:lang w:val="en-US"/>
         </w:rPr>
         <w:t>Population</w:t>
       </w:r>
-      <w:bookmarkEnd w:id="8"/>
+      <w:bookmarkEnd w:id="9"/>
     </w:p>
     <w:p>
       <w:pPr>
@@ -2361,14 +2401,14 @@
           <w:lang w:val="en-US"/>
         </w:rPr>
       </w:pPr>
-      <w:bookmarkStart w:id="9" w:name="_Toc471158839"/>
+      <w:bookmarkStart w:id="10" w:name="_Toc471163029"/>
       <w:r>
         <w:rPr>
           <w:lang w:val="en-US"/>
         </w:rPr>
         <w:t>Complaint data</w:t>
       </w:r>
-      <w:bookmarkEnd w:id="9"/>
+      <w:bookmarkEnd w:id="10"/>
     </w:p>
     <w:p>
       <w:pPr>
@@ -2436,24 +2476,52 @@
           <w:lang w:val="en-US"/>
         </w:rPr>
       </w:pPr>
+      <w:bookmarkStart w:id="11" w:name="_Toc471163030"/>
       <w:r>
         <w:rPr>
           <w:lang w:val="en-US"/>
         </w:rPr>
         <w:t>Rental Data</w:t>
       </w:r>
-    </w:p>
-    <w:p>
-      <w:pPr>
-        <w:rPr>
-          <w:lang w:val="en-US"/>
-        </w:rPr>
-      </w:pPr>
-      <w:r>
-        <w:rPr>
-          <w:lang w:val="en-US"/>
-        </w:rPr>
-        <w:t>To determine a approx. rating of the buying/rental data of the specific areas we used the condominium provided by the NYC department of finances. The datasets consist out of complex Excel Worksheets</w:t>
+      <w:bookmarkEnd w:id="11"/>
+    </w:p>
+    <w:p>
+      <w:pPr>
+        <w:rPr>
+          <w:lang w:val="en-US"/>
+        </w:rPr>
+      </w:pPr>
+      <w:r>
+        <w:rPr>
+          <w:lang w:val="en-US"/>
+        </w:rPr>
+        <w:t>To determine a approx. rating of the buying/rental data of the specific areas we used the condominium provided by the NYC department of finances</w:t>
+      </w:r>
+      <w:r>
+        <w:rPr>
+          <w:rStyle w:val="Endnotenzeichen"/>
+          <w:lang w:val="en-US"/>
+        </w:rPr>
+        <w:endnoteReference w:id="13"/>
+      </w:r>
+      <w:r>
+        <w:rPr>
+          <w:lang w:val="en-US"/>
+        </w:rPr>
+        <w:t xml:space="preserve">. </w:t>
+      </w:r>
+    </w:p>
+    <w:p>
+      <w:pPr>
+        <w:rPr>
+          <w:lang w:val="en-US"/>
+        </w:rPr>
+      </w:pPr>
+      <w:r>
+        <w:rPr>
+          <w:lang w:val="en-US"/>
+        </w:rPr>
+        <w:t>The datasets consist out of complex Excel Worksheets</w:t>
       </w:r>
       <w:r>
         <w:rPr>
@@ -2479,36 +2547,228 @@
         </w:rPr>
         <w:t xml:space="preserve"> simple csv-format. </w:t>
       </w:r>
-      <w:bookmarkStart w:id="10" w:name="_GoBack"/>
-      <w:bookmarkEnd w:id="10"/>
-    </w:p>
-    <w:p>
-      <w:pPr>
-        <w:rPr>
-          <w:lang w:val="en-US"/>
-        </w:rPr>
-      </w:pPr>
-    </w:p>
-    <w:p>
-      <w:pPr>
-        <w:rPr>
-          <w:lang w:val="en-US"/>
-        </w:rPr>
-      </w:pPr>
-    </w:p>
-    <w:p>
-      <w:pPr>
-        <w:rPr>
-          <w:lang w:val="en-US"/>
-        </w:rPr>
-      </w:pPr>
-    </w:p>
-    <w:p>
-      <w:pPr>
-        <w:rPr>
-          <w:lang w:val="en-US"/>
-        </w:rPr>
-      </w:pPr>
+      <w:r>
+        <w:rPr>
+          <w:lang w:val="en-US"/>
+        </w:rPr>
+        <w:t>Because the data had no spatial data nor a reliable source to match the csv-entries to a specific NTA-area but the address of the building, we decided to use a geocoding</w:t>
+      </w:r>
+      <w:r>
+        <w:rPr>
+          <w:rStyle w:val="Funotenzeichen"/>
+          <w:lang w:val="en-US"/>
+        </w:rPr>
+        <w:footnoteReference w:id="3"/>
+      </w:r>
+      <w:r>
+        <w:rPr>
+          <w:lang w:val="en-US"/>
+        </w:rPr>
+        <w:t xml:space="preserve"> </w:t>
+      </w:r>
+      <w:r>
+        <w:rPr>
+          <w:lang w:val="en-US"/>
+        </w:rPr>
+        <w:t>API</w:t>
+      </w:r>
+      <w:r>
+        <w:rPr>
+          <w:lang w:val="en-US"/>
+        </w:rPr>
+        <w:t xml:space="preserve">. </w:t>
+      </w:r>
+      <w:r>
+        <w:rPr>
+          <w:lang w:val="en-US"/>
+        </w:rPr>
+        <w:t>In our case we used the Python M</w:t>
+      </w:r>
+      <w:r>
+        <w:rPr>
+          <w:lang w:val="en-US"/>
+        </w:rPr>
+        <w:t xml:space="preserve">apbox </w:t>
+      </w:r>
+      <w:r>
+        <w:rPr>
+          <w:lang w:val="en-US"/>
+        </w:rPr>
+        <w:t>API</w:t>
+      </w:r>
+      <w:r>
+        <w:rPr>
+          <w:lang w:val="en-US"/>
+        </w:rPr>
+        <w:t xml:space="preserve"> to write a simple script</w:t>
+      </w:r>
+      <w:r>
+        <w:rPr>
+          <w:rStyle w:val="Endnotenzeichen"/>
+          <w:lang w:val="en-US"/>
+        </w:rPr>
+        <w:endnoteReference w:id="14"/>
+      </w:r>
+      <w:r>
+        <w:rPr>
+          <w:lang w:val="en-US"/>
+        </w:rPr>
+        <w:t xml:space="preserve"> consisting of reading the csv-file, sending the address, receiving the latitude longitude and writing this data into the csv-format. After reviewing the locations of the points that we had produced with the locations from </w:t>
+      </w:r>
+      <w:r>
+        <w:rPr>
+          <w:lang w:val="en-US"/>
+        </w:rPr>
+        <w:t>the M</w:t>
+      </w:r>
+      <w:r>
+        <w:rPr>
+          <w:lang w:val="en-US"/>
+        </w:rPr>
+        <w:t xml:space="preserve">apbox geocoder we discovered that </w:t>
+      </w:r>
+      <w:r>
+        <w:rPr>
+          <w:lang w:val="en-US"/>
+        </w:rPr>
+        <w:t>a lot of the produced points w</w:t>
+      </w:r>
+      <w:r>
+        <w:rPr>
+          <w:lang w:val="en-US"/>
+        </w:rPr>
+        <w:t>here located all over the world. After checking the points, we discovered that approx. 2450 out of the total 23080 entries are clearly out of the boundaries of New York.</w:t>
+      </w:r>
+    </w:p>
+    <w:p>
+      <w:pPr>
+        <w:rPr>
+          <w:lang w:val="en-US"/>
+        </w:rPr>
+      </w:pPr>
+      <w:r>
+        <w:rPr>
+          <w:lang w:val="en-US"/>
+        </w:rPr>
+        <w:pict>
+          <v:shapetype id="_x0000_t75" coordsize="21600,21600" o:spt="75" o:preferrelative="t" path="m@4@5l@4@11@9@11@9@5xe" filled="f" stroked="f">
+            <v:stroke joinstyle="miter"/>
+            <v:formulas>
+              <v:f eqn="if lineDrawn pixelLineWidth 0"/>
+              <v:f eqn="sum @0 1 0"/>
+              <v:f eqn="sum 0 0 @1"/>
+              <v:f eqn="prod @2 1 2"/>
+              <v:f eqn="prod @3 21600 pixelWidth"/>
+              <v:f eqn="prod @3 21600 pixelHeight"/>
+              <v:f eqn="sum @0 0 1"/>
+              <v:f eqn="prod @6 1 2"/>
+              <v:f eqn="prod @7 21600 pixelWidth"/>
+              <v:f eqn="sum @8 21600 0"/>
+              <v:f eqn="prod @7 21600 pixelHeight"/>
+              <v:f eqn="sum @10 21600 0"/>
+            </v:formulas>
+            <v:path o:extrusionok="f" gradientshapeok="t" o:connecttype="rect"/>
+            <o:lock v:ext="edit" aspectratio="t"/>
+          </v:shapetype>
+          <v:shape id="_x0000_i1025" type="#_x0000_t75" style="width:413pt;height:168.2pt">
+            <v:imagedata r:id="rId9" o:title="Mapbox_totale"/>
+          </v:shape>
+        </w:pict>
+      </w:r>
+    </w:p>
+    <w:p>
+      <w:pPr>
+        <w:rPr>
+          <w:lang w:val="en-US"/>
+        </w:rPr>
+      </w:pPr>
+      <w:r>
+        <w:rPr>
+          <w:noProof/>
+          <w:lang w:eastAsia="de-DE"/>
+        </w:rPr>
+        <w:drawing>
+          <wp:inline distT="0" distB="0" distL="0" distR="0">
+            <wp:extent cx="4952390" cy="3250912"/>
+            <wp:effectExtent l="0" t="0" r="635" b="6985"/>
+            <wp:docPr id="1" name="Grafik 1" descr="C:\Users\Florian\AppData\Local\Microsoft\Windows\INetCache\Content.Word\mapbox_zoom.png"/>
+            <wp:cNvGraphicFramePr>
+              <a:graphicFrameLocks xmlns:a="http://schemas.openxmlformats.org/drawingml/2006/main" noChangeAspect="1"/>
+            </wp:cNvGraphicFramePr>
+            <a:graphic xmlns:a="http://schemas.openxmlformats.org/drawingml/2006/main">
+              <a:graphicData uri="http://schemas.openxmlformats.org/drawingml/2006/picture">
+                <pic:pic xmlns:pic="http://schemas.openxmlformats.org/drawingml/2006/picture">
+                  <pic:nvPicPr>
+                    <pic:cNvPr id="0" name="Picture 8" descr="C:\Users\Florian\AppData\Local\Microsoft\Windows\INetCache\Content.Word\mapbox_zoom.png"/>
+                    <pic:cNvPicPr>
+                      <a:picLocks noChangeAspect="1" noChangeArrowheads="1"/>
+                    </pic:cNvPicPr>
+                  </pic:nvPicPr>
+                  <pic:blipFill>
+                    <a:blip r:embed="rId10" cstate="print">
+                      <a:extLst>
+                        <a:ext uri="{28A0092B-C50C-407E-A947-70E740481C1C}">
+                          <a14:useLocalDpi xmlns:a14="http://schemas.microsoft.com/office/drawing/2010/main" val="0"/>
+                        </a:ext>
+                      </a:extLst>
+                    </a:blip>
+                    <a:srcRect/>
+                    <a:stretch>
+                      <a:fillRect/>
+                    </a:stretch>
+                  </pic:blipFill>
+                  <pic:spPr bwMode="auto">
+                    <a:xfrm>
+                      <a:off x="0" y="0"/>
+                      <a:ext cx="5015474" cy="3292322"/>
+                    </a:xfrm>
+                    <a:prstGeom prst="rect">
+                      <a:avLst/>
+                    </a:prstGeom>
+                    <a:noFill/>
+                    <a:ln>
+                      <a:noFill/>
+                    </a:ln>
+                  </pic:spPr>
+                </pic:pic>
+              </a:graphicData>
+            </a:graphic>
+          </wp:inline>
+        </w:drawing>
+      </w:r>
+    </w:p>
+    <w:p>
+      <w:pPr>
+        <w:rPr>
+          <w:lang w:val="en-US"/>
+        </w:rPr>
+      </w:pPr>
+      <w:r>
+        <w:rPr>
+          <w:lang w:val="en-US"/>
+        </w:rPr>
+        <w:lastRenderedPageBreak/>
+        <w:t xml:space="preserve">Because we decided that we did not want to use such unreliable data, </w:t>
+      </w:r>
+      <w:r>
+        <w:rPr>
+          <w:lang w:val="en-US"/>
+        </w:rPr>
+        <w:t>we wrote another Python script</w:t>
+      </w:r>
+      <w:r>
+        <w:rPr>
+          <w:rStyle w:val="Endnotenzeichen"/>
+          <w:lang w:val="en-US"/>
+        </w:rPr>
+        <w:endnoteReference w:id="15"/>
+      </w:r>
+      <w:r>
+        <w:rPr>
+          <w:lang w:val="en-US"/>
+        </w:rPr>
+        <w:t xml:space="preserve">, but this time we did chose the geocoder API from Google Maps. After checking the locations of the points we created out of the Google latitude and longitude and checking this data in the same way as the Mapbox locations we discovered that only four points where not located in New York. So we did use Google locations to determine average market value per square feet which should give a basic overview of the price range of a NTA.  </w:t>
+      </w:r>
     </w:p>
     <w:p>
       <w:pPr>
@@ -2980,21 +3240,7 @@
             <w:rStyle w:val="Hyperlink"/>
             <w:lang w:val="en-US"/>
           </w:rPr>
-          <w:t>https://data.cityofnewyork.us/City-Government/Park</w:t>
-        </w:r>
-        <w:r>
-          <w:rPr>
-            <w:rStyle w:val="Hyperlink"/>
-            <w:lang w:val="en-US"/>
-          </w:rPr>
-          <w:t>i</w:t>
-        </w:r>
-        <w:r>
-          <w:rPr>
-            <w:rStyle w:val="Hyperlink"/>
-            <w:lang w:val="en-US"/>
-          </w:rPr>
-          <w:t>ng-Lot/h7zy-iq3d</w:t>
+          <w:t>https://data.cityofnewyork.us/City-Government/Parking-Lot/h7zy-iq3d</w:t>
         </w:r>
       </w:hyperlink>
     </w:p>
@@ -3202,6 +3448,123 @@
       </w:pPr>
     </w:p>
   </w:endnote>
+  <w:endnote w:id="13">
+    <w:p>
+      <w:pPr>
+        <w:pStyle w:val="Endnotentext"/>
+        <w:rPr>
+          <w:lang w:val="en-US"/>
+        </w:rPr>
+      </w:pPr>
+      <w:r>
+        <w:rPr>
+          <w:rStyle w:val="Endnotenzeichen"/>
+        </w:rPr>
+        <w:endnoteRef/>
+      </w:r>
+      <w:r>
+        <w:rPr>
+          <w:lang w:val="en-US"/>
+        </w:rPr>
+        <w:t xml:space="preserve"> </w:t>
+      </w:r>
+      <w:hyperlink r:id="rId13" w:history="1">
+        <w:r>
+          <w:rPr>
+            <w:rStyle w:val="Hyperlink"/>
+            <w:lang w:val="en-US"/>
+          </w:rPr>
+          <w:t>http://www1.nyc.gov/site/finance/taxes/property-cooperative-and-condominium-comparables.page</w:t>
+        </w:r>
+      </w:hyperlink>
+    </w:p>
+    <w:p>
+      <w:pPr>
+        <w:pStyle w:val="Endnotentext"/>
+        <w:rPr>
+          <w:lang w:val="en-US"/>
+        </w:rPr>
+      </w:pPr>
+    </w:p>
+  </w:endnote>
+  <w:endnote w:id="14">
+    <w:p>
+      <w:pPr>
+        <w:pStyle w:val="Endnotentext"/>
+        <w:rPr>
+          <w:lang w:val="en-US"/>
+        </w:rPr>
+      </w:pPr>
+      <w:r>
+        <w:rPr>
+          <w:rStyle w:val="Endnotenzeichen"/>
+        </w:rPr>
+        <w:endnoteRef/>
+      </w:r>
+      <w:r>
+        <w:rPr>
+          <w:lang w:val="en-US"/>
+        </w:rPr>
+        <w:t xml:space="preserve"> </w:t>
+      </w:r>
+      <w:hyperlink r:id="rId14" w:history="1">
+        <w:r>
+          <w:rPr>
+            <w:rStyle w:val="Hyperlink"/>
+            <w:lang w:val="en-US"/>
+          </w:rPr>
+          <w:t>https://github.com/FlorianFusseder/SpatialDatabases/tree/master/Geocoder/Geocoder_mapbox</w:t>
+        </w:r>
+      </w:hyperlink>
+    </w:p>
+    <w:p>
+      <w:pPr>
+        <w:pStyle w:val="Endnotentext"/>
+        <w:rPr>
+          <w:lang w:val="en-US"/>
+        </w:rPr>
+      </w:pPr>
+    </w:p>
+  </w:endnote>
+  <w:endnote w:id="15">
+    <w:p>
+      <w:pPr>
+        <w:pStyle w:val="Endnotentext"/>
+        <w:rPr>
+          <w:lang w:val="en-US"/>
+        </w:rPr>
+      </w:pPr>
+      <w:r>
+        <w:rPr>
+          <w:rStyle w:val="Endnotenzeichen"/>
+        </w:rPr>
+        <w:endnoteRef/>
+      </w:r>
+      <w:r>
+        <w:rPr>
+          <w:lang w:val="en-US"/>
+        </w:rPr>
+        <w:t xml:space="preserve"> </w:t>
+      </w:r>
+      <w:hyperlink r:id="rId15" w:history="1">
+        <w:r>
+          <w:rPr>
+            <w:rStyle w:val="Hyperlink"/>
+            <w:lang w:val="en-US"/>
+          </w:rPr>
+          <w:t>https://github.com/FlorianFusseder/SpatialDatabases/tree/master/Geocoder/Geocoder_google</w:t>
+        </w:r>
+      </w:hyperlink>
+    </w:p>
+    <w:p>
+      <w:pPr>
+        <w:pStyle w:val="Endnotentext"/>
+        <w:rPr>
+          <w:lang w:val="en-US"/>
+        </w:rPr>
+      </w:pPr>
+    </w:p>
+  </w:endnote>
 </w:endnotes>
 </file>
 
@@ -3268,6 +3631,34 @@
       </w:r>
       <w:r>
         <w:t>https://nycopendata.socrata.com/</w:t>
+      </w:r>
+    </w:p>
+  </w:footnote>
+  <w:footnote w:id="3">
+    <w:p>
+      <w:pPr>
+        <w:pStyle w:val="Funotentext"/>
+        <w:rPr>
+          <w:lang w:val="en-US"/>
+        </w:rPr>
+      </w:pPr>
+      <w:r>
+        <w:rPr>
+          <w:rStyle w:val="Funotenzeichen"/>
+        </w:rPr>
+        <w:footnoteRef/>
+      </w:r>
+      <w:r>
+        <w:rPr>
+          <w:lang w:val="en-US"/>
+        </w:rPr>
+        <w:t xml:space="preserve"> </w:t>
+      </w:r>
+      <w:r>
+        <w:rPr>
+          <w:lang w:val="en-US"/>
+        </w:rPr>
+        <w:t>Computational process of transforming a postal address to a location (latitude longitude)</w:t>
       </w:r>
     </w:p>
   </w:footnote>
@@ -4068,6 +4459,7 @@
   <w:style w:type="character" w:default="1" w:styleId="Absatz-Standardschriftart">
     <w:name w:val="Default Paragraph Font"/>
     <w:uiPriority w:val="1"/>
+    <w:semiHidden/>
     <w:unhideWhenUsed/>
   </w:style>
   <w:style w:type="table" w:default="1" w:styleId="NormaleTabelle">
@@ -4408,6 +4800,23 @@
       <w:u w:val="single"/>
     </w:rPr>
   </w:style>
+  <w:style w:type="paragraph" w:styleId="Verzeichnis3">
+    <w:name w:val="toc 3"/>
+    <w:basedOn w:val="Standard"/>
+    <w:next w:val="Standard"/>
+    <w:autoRedefine/>
+    <w:uiPriority w:val="39"/>
+    <w:unhideWhenUsed/>
+    <w:rsid w:val="00995A69"/>
+    <w:pPr>
+      <w:spacing w:after="100"/>
+      <w:ind w:left="440"/>
+    </w:pPr>
+    <w:rPr>
+      <w:rFonts w:eastAsiaTheme="minorEastAsia" w:cs="Times New Roman"/>
+      <w:lang w:eastAsia="de-DE"/>
+    </w:rPr>
+  </w:style>
 </w:styles>
 </file>
 
@@ -4645,9 +5054,11 @@
   <w:rsids>
     <w:rsidRoot w:val="00FB5F24"/>
     <w:rsid w:val="001C1C77"/>
+    <w:rsid w:val="00256B12"/>
     <w:rsid w:val="00AF0D6E"/>
+    <w:rsid w:val="00E4734F"/>
+    <w:rsid w:val="00F362B9"/>
     <w:rsid w:val="00FB5F24"/>
-    <w:rsid w:val="00FC757D"/>
   </w:rsids>
   <m:mathPr>
     <m:mathFont m:val="Cambria Math"/>
@@ -5112,6 +5523,18 @@
     <w:name w:val="4C97218414B24EF5A68C6BC43A6662EA"/>
     <w:rsid w:val="00FB5F24"/>
   </w:style>
+  <w:style w:type="paragraph" w:customStyle="1" w:styleId="5DC233DEAB764C658F1C16F78802A2C6">
+    <w:name w:val="5DC233DEAB764C658F1C16F78802A2C6"/>
+    <w:rsid w:val="00256B12"/>
+  </w:style>
+  <w:style w:type="paragraph" w:customStyle="1" w:styleId="8C1A04DFC8324FC7B9D45E4609A39424">
+    <w:name w:val="8C1A04DFC8324FC7B9D45E4609A39424"/>
+    <w:rsid w:val="00256B12"/>
+  </w:style>
+  <w:style w:type="paragraph" w:customStyle="1" w:styleId="9030C1B9426648DF8837E777F562416E">
+    <w:name w:val="9030C1B9426648DF8837E777F562416E"/>
+    <w:rsid w:val="00256B12"/>
+  </w:style>
 </w:styles>
 </file>
 
@@ -5407,7 +5830,7 @@
 </file>
 
 <file path=customXml/itemProps2.xml><?xml version="1.0" encoding="utf-8"?>
-<ds:datastoreItem xmlns:ds="http://schemas.openxmlformats.org/officeDocument/2006/customXml" ds:itemID="{40EE358F-F0E1-44A7-A098-960BE68DD919}">
+<ds:datastoreItem xmlns:ds="http://schemas.openxmlformats.org/officeDocument/2006/customXml" ds:itemID="{EBAAE409-4DF9-4CD2-8F03-ADB16801180D}">
   <ds:schemaRefs>
     <ds:schemaRef ds:uri="http://schemas.openxmlformats.org/officeDocument/2006/bibliography"/>
   </ds:schemaRefs>

</xml_diff>

<commit_message>
Merged Report part brigit and FuFlo
</commit_message>
<xml_diff>
--- a/Project Report part 2.docx
+++ b/Project Report part 2.docx
@@ -322,7 +322,7 @@
     </w:sdt>
     <w:sdt>
       <w:sdtPr>
-        <w:id w:val="-936363710"/>
+        <w:id w:val="-528255237"/>
         <w:docPartObj>
           <w:docPartGallery w:val="Table of Contents"/>
           <w:docPartUnique/>
@@ -369,7 +369,7 @@
           <w:r>
             <w:fldChar w:fldCharType="separate"/>
           </w:r>
-          <w:hyperlink w:anchor="_Toc471163020" w:history="1">
+          <w:hyperlink w:anchor="_Toc471203136" w:history="1">
             <w:r>
               <w:rPr>
                 <w:rStyle w:val="Hyperlink"/>
@@ -397,7 +397,7 @@
                 <w:noProof/>
                 <w:webHidden/>
               </w:rPr>
-              <w:instrText xml:space="preserve"> PAGEREF _Toc471163020 \h </w:instrText>
+              <w:instrText xml:space="preserve"> PAGEREF _Toc471203136 \h </w:instrText>
             </w:r>
             <w:r>
               <w:rPr>
@@ -440,7 +440,7 @@
               <w:lang w:eastAsia="de-DE"/>
             </w:rPr>
           </w:pPr>
-          <w:hyperlink w:anchor="_Toc471163021" w:history="1">
+          <w:hyperlink w:anchor="_Toc471203137" w:history="1">
             <w:r>
               <w:rPr>
                 <w:rStyle w:val="Hyperlink"/>
@@ -468,7 +468,7 @@
                 <w:noProof/>
                 <w:webHidden/>
               </w:rPr>
-              <w:instrText xml:space="preserve"> PAGEREF _Toc471163021 \h </w:instrText>
+              <w:instrText xml:space="preserve"> PAGEREF _Toc471203137 \h </w:instrText>
             </w:r>
             <w:r>
               <w:rPr>
@@ -511,7 +511,7 @@
               <w:lang w:eastAsia="de-DE"/>
             </w:rPr>
           </w:pPr>
-          <w:hyperlink w:anchor="_Toc471163022" w:history="1">
+          <w:hyperlink w:anchor="_Toc471203138" w:history="1">
             <w:r>
               <w:rPr>
                 <w:rStyle w:val="Hyperlink"/>
@@ -539,7 +539,7 @@
                 <w:noProof/>
                 <w:webHidden/>
               </w:rPr>
-              <w:instrText xml:space="preserve"> PAGEREF _Toc471163022 \h </w:instrText>
+              <w:instrText xml:space="preserve"> PAGEREF _Toc471203138 \h </w:instrText>
             </w:r>
             <w:r>
               <w:rPr>
@@ -582,7 +582,7 @@
               <w:lang w:eastAsia="de-DE"/>
             </w:rPr>
           </w:pPr>
-          <w:hyperlink w:anchor="_Toc471163023" w:history="1">
+          <w:hyperlink w:anchor="_Toc471203139" w:history="1">
             <w:r>
               <w:rPr>
                 <w:rStyle w:val="Hyperlink"/>
@@ -610,7 +610,7 @@
                 <w:noProof/>
                 <w:webHidden/>
               </w:rPr>
-              <w:instrText xml:space="preserve"> PAGEREF _Toc471163023 \h </w:instrText>
+              <w:instrText xml:space="preserve"> PAGEREF _Toc471203139 \h </w:instrText>
             </w:r>
             <w:r>
               <w:rPr>
@@ -630,7 +630,7 @@
                 <w:noProof/>
                 <w:webHidden/>
               </w:rPr>
-              <w:t>3</w:t>
+              <w:t>0</w:t>
             </w:r>
             <w:r>
               <w:rPr>
@@ -653,14 +653,30 @@
               <w:lang w:eastAsia="de-DE"/>
             </w:rPr>
           </w:pPr>
-          <w:hyperlink w:anchor="_Toc471163024" w:history="1">
+          <w:hyperlink w:anchor="_Toc471203140" w:history="1">
             <w:r>
               <w:rPr>
                 <w:rStyle w:val="Hyperlink"/>
                 <w:noProof/>
                 <w:lang w:val="en-US"/>
               </w:rPr>
-              <w:t>Neighborhood-Tabulation-Areas</w:t>
+              <w:t>Neighborhood-</w:t>
+            </w:r>
+            <w:r>
+              <w:rPr>
+                <w:rStyle w:val="Hyperlink"/>
+                <w:noProof/>
+                <w:lang w:val="en-US"/>
+              </w:rPr>
+              <w:t>T</w:t>
+            </w:r>
+            <w:r>
+              <w:rPr>
+                <w:rStyle w:val="Hyperlink"/>
+                <w:noProof/>
+                <w:lang w:val="en-US"/>
+              </w:rPr>
+              <w:t>abulation-Areas</w:t>
             </w:r>
             <w:r>
               <w:rPr>
@@ -681,7 +697,7 @@
                 <w:noProof/>
                 <w:webHidden/>
               </w:rPr>
-              <w:instrText xml:space="preserve"> PAGEREF _Toc471163024 \h </w:instrText>
+              <w:instrText xml:space="preserve"> PAGEREF _Toc471203140 \h </w:instrText>
             </w:r>
             <w:r>
               <w:rPr>
@@ -701,80 +717,7 @@
                 <w:noProof/>
                 <w:webHidden/>
               </w:rPr>
-              <w:t>3</w:t>
-            </w:r>
-            <w:r>
-              <w:rPr>
-                <w:noProof/>
-                <w:webHidden/>
-              </w:rPr>
-              <w:fldChar w:fldCharType="end"/>
-            </w:r>
-          </w:hyperlink>
-          <w:bookmarkStart w:id="0" w:name="_GoBack"/>
-          <w:bookmarkEnd w:id="0"/>
-        </w:p>
-        <w:p>
-          <w:pPr>
-            <w:pStyle w:val="Verzeichnis2"/>
-            <w:tabs>
-              <w:tab w:val="right" w:leader="dot" w:pos="9062"/>
-            </w:tabs>
-            <w:rPr>
-              <w:rFonts w:eastAsiaTheme="minorEastAsia"/>
-              <w:noProof/>
-              <w:lang w:eastAsia="de-DE"/>
-            </w:rPr>
-          </w:pPr>
-          <w:hyperlink w:anchor="_Toc471163025" w:history="1">
-            <w:r>
-              <w:rPr>
-                <w:rStyle w:val="Hyperlink"/>
-                <w:noProof/>
-                <w:lang w:val="en-US"/>
-              </w:rPr>
-              <w:t>School Points</w:t>
-            </w:r>
-            <w:r>
-              <w:rPr>
-                <w:noProof/>
-                <w:webHidden/>
-              </w:rPr>
-              <w:tab/>
-            </w:r>
-            <w:r>
-              <w:rPr>
-                <w:noProof/>
-                <w:webHidden/>
-              </w:rPr>
-              <w:fldChar w:fldCharType="begin"/>
-            </w:r>
-            <w:r>
-              <w:rPr>
-                <w:noProof/>
-                <w:webHidden/>
-              </w:rPr>
-              <w:instrText xml:space="preserve"> PAGEREF _Toc471163025 \h </w:instrText>
-            </w:r>
-            <w:r>
-              <w:rPr>
-                <w:noProof/>
-                <w:webHidden/>
-              </w:rPr>
-            </w:r>
-            <w:r>
-              <w:rPr>
-                <w:noProof/>
-                <w:webHidden/>
-              </w:rPr>
-              <w:fldChar w:fldCharType="separate"/>
-            </w:r>
-            <w:r>
-              <w:rPr>
-                <w:noProof/>
-                <w:webHidden/>
-              </w:rPr>
-              <w:t>3</w:t>
+              <w:t>0</w:t>
             </w:r>
             <w:r>
               <w:rPr>
@@ -797,14 +740,14 @@
               <w:lang w:eastAsia="de-DE"/>
             </w:rPr>
           </w:pPr>
-          <w:hyperlink w:anchor="_Toc471163026" w:history="1">
+          <w:hyperlink w:anchor="_Toc471203141" w:history="1">
             <w:r>
               <w:rPr>
                 <w:rStyle w:val="Hyperlink"/>
                 <w:noProof/>
                 <w:lang w:val="en-US"/>
               </w:rPr>
-              <w:t>Colleges and Universities</w:t>
+              <w:t>School Points</w:t>
             </w:r>
             <w:r>
               <w:rPr>
@@ -825,7 +768,7 @@
                 <w:noProof/>
                 <w:webHidden/>
               </w:rPr>
-              <w:instrText xml:space="preserve"> PAGEREF _Toc471163026 \h </w:instrText>
+              <w:instrText xml:space="preserve"> PAGEREF _Toc471203141 \h </w:instrText>
             </w:r>
             <w:r>
               <w:rPr>
@@ -845,7 +788,7 @@
                 <w:noProof/>
                 <w:webHidden/>
               </w:rPr>
-              <w:t>3</w:t>
+              <w:t>0</w:t>
             </w:r>
             <w:r>
               <w:rPr>
@@ -868,14 +811,14 @@
               <w:lang w:eastAsia="de-DE"/>
             </w:rPr>
           </w:pPr>
-          <w:hyperlink w:anchor="_Toc471163027" w:history="1">
+          <w:hyperlink w:anchor="_Toc471203142" w:history="1">
             <w:r>
               <w:rPr>
                 <w:rStyle w:val="Hyperlink"/>
                 <w:noProof/>
                 <w:lang w:val="en-US"/>
               </w:rPr>
-              <w:t>Parking lot areas</w:t>
+              <w:t>Colleges and Universities</w:t>
             </w:r>
             <w:r>
               <w:rPr>
@@ -896,7 +839,7 @@
                 <w:noProof/>
                 <w:webHidden/>
               </w:rPr>
-              <w:instrText xml:space="preserve"> PAGEREF _Toc471163027 \h </w:instrText>
+              <w:instrText xml:space="preserve"> PAGEREF _Toc471203142 \h </w:instrText>
             </w:r>
             <w:r>
               <w:rPr>
@@ -916,7 +859,7 @@
                 <w:noProof/>
                 <w:webHidden/>
               </w:rPr>
-              <w:t>3</w:t>
+              <w:t>0</w:t>
             </w:r>
             <w:r>
               <w:rPr>
@@ -939,14 +882,14 @@
               <w:lang w:eastAsia="de-DE"/>
             </w:rPr>
           </w:pPr>
-          <w:hyperlink w:anchor="_Toc471163028" w:history="1">
+          <w:hyperlink w:anchor="_Toc471203143" w:history="1">
             <w:r>
               <w:rPr>
                 <w:rStyle w:val="Hyperlink"/>
                 <w:noProof/>
                 <w:lang w:val="en-US"/>
               </w:rPr>
-              <w:t>Population</w:t>
+              <w:t>Parking lot areas</w:t>
             </w:r>
             <w:r>
               <w:rPr>
@@ -967,7 +910,7 @@
                 <w:noProof/>
                 <w:webHidden/>
               </w:rPr>
-              <w:instrText xml:space="preserve"> PAGEREF _Toc471163028 \h </w:instrText>
+              <w:instrText xml:space="preserve"> PAGEREF _Toc471203143 \h </w:instrText>
             </w:r>
             <w:r>
               <w:rPr>
@@ -987,7 +930,7 @@
                 <w:noProof/>
                 <w:webHidden/>
               </w:rPr>
-              <w:t>3</w:t>
+              <w:t>0</w:t>
             </w:r>
             <w:r>
               <w:rPr>
@@ -1010,14 +953,14 @@
               <w:lang w:eastAsia="de-DE"/>
             </w:rPr>
           </w:pPr>
-          <w:hyperlink w:anchor="_Toc471163029" w:history="1">
+          <w:hyperlink w:anchor="_Toc471203144" w:history="1">
             <w:r>
               <w:rPr>
                 <w:rStyle w:val="Hyperlink"/>
                 <w:noProof/>
                 <w:lang w:val="en-US"/>
               </w:rPr>
-              <w:t>Complaint data</w:t>
+              <w:t>Population</w:t>
             </w:r>
             <w:r>
               <w:rPr>
@@ -1038,7 +981,7 @@
                 <w:noProof/>
                 <w:webHidden/>
               </w:rPr>
-              <w:instrText xml:space="preserve"> PAGEREF _Toc471163029 \h </w:instrText>
+              <w:instrText xml:space="preserve"> PAGEREF _Toc471203144 \h </w:instrText>
             </w:r>
             <w:r>
               <w:rPr>
@@ -1058,7 +1001,7 @@
                 <w:noProof/>
                 <w:webHidden/>
               </w:rPr>
-              <w:t>3</w:t>
+              <w:t>0</w:t>
             </w:r>
             <w:r>
               <w:rPr>
@@ -1081,13 +1024,84 @@
               <w:lang w:eastAsia="de-DE"/>
             </w:rPr>
           </w:pPr>
-          <w:hyperlink w:anchor="_Toc471163030" w:history="1">
+          <w:hyperlink w:anchor="_Toc471203145" w:history="1">
             <w:r>
               <w:rPr>
                 <w:rStyle w:val="Hyperlink"/>
                 <w:noProof/>
                 <w:lang w:val="en-US"/>
               </w:rPr>
+              <w:t>Complaint data</w:t>
+            </w:r>
+            <w:r>
+              <w:rPr>
+                <w:noProof/>
+                <w:webHidden/>
+              </w:rPr>
+              <w:tab/>
+            </w:r>
+            <w:r>
+              <w:rPr>
+                <w:noProof/>
+                <w:webHidden/>
+              </w:rPr>
+              <w:fldChar w:fldCharType="begin"/>
+            </w:r>
+            <w:r>
+              <w:rPr>
+                <w:noProof/>
+                <w:webHidden/>
+              </w:rPr>
+              <w:instrText xml:space="preserve"> PAGEREF _Toc471203145 \h </w:instrText>
+            </w:r>
+            <w:r>
+              <w:rPr>
+                <w:noProof/>
+                <w:webHidden/>
+              </w:rPr>
+            </w:r>
+            <w:r>
+              <w:rPr>
+                <w:noProof/>
+                <w:webHidden/>
+              </w:rPr>
+              <w:fldChar w:fldCharType="separate"/>
+            </w:r>
+            <w:r>
+              <w:rPr>
+                <w:noProof/>
+                <w:webHidden/>
+              </w:rPr>
+              <w:t>0</w:t>
+            </w:r>
+            <w:r>
+              <w:rPr>
+                <w:noProof/>
+                <w:webHidden/>
+              </w:rPr>
+              <w:fldChar w:fldCharType="end"/>
+            </w:r>
+          </w:hyperlink>
+        </w:p>
+        <w:p>
+          <w:pPr>
+            <w:pStyle w:val="Verzeichnis2"/>
+            <w:tabs>
+              <w:tab w:val="right" w:leader="dot" w:pos="9062"/>
+            </w:tabs>
+            <w:rPr>
+              <w:rFonts w:eastAsiaTheme="minorEastAsia"/>
+              <w:noProof/>
+              <w:lang w:eastAsia="de-DE"/>
+            </w:rPr>
+          </w:pPr>
+          <w:hyperlink w:anchor="_Toc471203146" w:history="1">
+            <w:r>
+              <w:rPr>
+                <w:rStyle w:val="Hyperlink"/>
+                <w:noProof/>
+                <w:lang w:val="en-US"/>
+              </w:rPr>
               <w:t>Rental Data</w:t>
             </w:r>
             <w:r>
@@ -1109,7 +1123,7 @@
                 <w:noProof/>
                 <w:webHidden/>
               </w:rPr>
-              <w:instrText xml:space="preserve"> PAGEREF _Toc471163030 \h </w:instrText>
+              <w:instrText xml:space="preserve"> PAGEREF _Toc471203146 \h </w:instrText>
             </w:r>
             <w:r>
               <w:rPr>
@@ -1129,7 +1143,362 @@
                 <w:noProof/>
                 <w:webHidden/>
               </w:rPr>
-              <w:t>4</w:t>
+              <w:t>1</w:t>
+            </w:r>
+            <w:r>
+              <w:rPr>
+                <w:noProof/>
+                <w:webHidden/>
+              </w:rPr>
+              <w:fldChar w:fldCharType="end"/>
+            </w:r>
+          </w:hyperlink>
+        </w:p>
+        <w:p>
+          <w:pPr>
+            <w:pStyle w:val="Verzeichnis2"/>
+            <w:tabs>
+              <w:tab w:val="right" w:leader="dot" w:pos="9062"/>
+            </w:tabs>
+            <w:rPr>
+              <w:rFonts w:eastAsiaTheme="minorEastAsia"/>
+              <w:noProof/>
+              <w:lang w:eastAsia="de-DE"/>
+            </w:rPr>
+          </w:pPr>
+          <w:hyperlink w:anchor="_Toc471203147" w:history="1">
+            <w:r>
+              <w:rPr>
+                <w:rStyle w:val="Hyperlink"/>
+                <w:noProof/>
+                <w:lang w:val="en-AU"/>
+              </w:rPr>
+              <w:t>Subways</w:t>
+            </w:r>
+            <w:r>
+              <w:rPr>
+                <w:noProof/>
+                <w:webHidden/>
+              </w:rPr>
+              <w:tab/>
+            </w:r>
+            <w:r>
+              <w:rPr>
+                <w:noProof/>
+                <w:webHidden/>
+              </w:rPr>
+              <w:fldChar w:fldCharType="begin"/>
+            </w:r>
+            <w:r>
+              <w:rPr>
+                <w:noProof/>
+                <w:webHidden/>
+              </w:rPr>
+              <w:instrText xml:space="preserve"> PAGEREF _Toc471203147 \h </w:instrText>
+            </w:r>
+            <w:r>
+              <w:rPr>
+                <w:noProof/>
+                <w:webHidden/>
+              </w:rPr>
+            </w:r>
+            <w:r>
+              <w:rPr>
+                <w:noProof/>
+                <w:webHidden/>
+              </w:rPr>
+              <w:fldChar w:fldCharType="separate"/>
+            </w:r>
+            <w:r>
+              <w:rPr>
+                <w:noProof/>
+                <w:webHidden/>
+              </w:rPr>
+              <w:t>2</w:t>
+            </w:r>
+            <w:r>
+              <w:rPr>
+                <w:noProof/>
+                <w:webHidden/>
+              </w:rPr>
+              <w:fldChar w:fldCharType="end"/>
+            </w:r>
+          </w:hyperlink>
+        </w:p>
+        <w:p>
+          <w:pPr>
+            <w:pStyle w:val="Verzeichnis2"/>
+            <w:tabs>
+              <w:tab w:val="right" w:leader="dot" w:pos="9062"/>
+            </w:tabs>
+            <w:rPr>
+              <w:rFonts w:eastAsiaTheme="minorEastAsia"/>
+              <w:noProof/>
+              <w:lang w:eastAsia="de-DE"/>
+            </w:rPr>
+          </w:pPr>
+          <w:hyperlink w:anchor="_Toc471203148" w:history="1">
+            <w:r>
+              <w:rPr>
+                <w:rStyle w:val="Hyperlink"/>
+                <w:noProof/>
+                <w:lang w:val="en-AU"/>
+              </w:rPr>
+              <w:t>Soccer fields</w:t>
+            </w:r>
+            <w:r>
+              <w:rPr>
+                <w:noProof/>
+                <w:webHidden/>
+              </w:rPr>
+              <w:tab/>
+            </w:r>
+            <w:r>
+              <w:rPr>
+                <w:noProof/>
+                <w:webHidden/>
+              </w:rPr>
+              <w:fldChar w:fldCharType="begin"/>
+            </w:r>
+            <w:r>
+              <w:rPr>
+                <w:noProof/>
+                <w:webHidden/>
+              </w:rPr>
+              <w:instrText xml:space="preserve"> PAGEREF _Toc471203148 \h </w:instrText>
+            </w:r>
+            <w:r>
+              <w:rPr>
+                <w:noProof/>
+                <w:webHidden/>
+              </w:rPr>
+            </w:r>
+            <w:r>
+              <w:rPr>
+                <w:noProof/>
+                <w:webHidden/>
+              </w:rPr>
+              <w:fldChar w:fldCharType="separate"/>
+            </w:r>
+            <w:r>
+              <w:rPr>
+                <w:noProof/>
+                <w:webHidden/>
+              </w:rPr>
+              <w:t>2</w:t>
+            </w:r>
+            <w:r>
+              <w:rPr>
+                <w:noProof/>
+                <w:webHidden/>
+              </w:rPr>
+              <w:fldChar w:fldCharType="end"/>
+            </w:r>
+          </w:hyperlink>
+        </w:p>
+        <w:p>
+          <w:pPr>
+            <w:pStyle w:val="Verzeichnis2"/>
+            <w:tabs>
+              <w:tab w:val="right" w:leader="dot" w:pos="9062"/>
+            </w:tabs>
+            <w:rPr>
+              <w:rFonts w:eastAsiaTheme="minorEastAsia"/>
+              <w:noProof/>
+              <w:lang w:eastAsia="de-DE"/>
+            </w:rPr>
+          </w:pPr>
+          <w:hyperlink w:anchor="_Toc471203149" w:history="1">
+            <w:r>
+              <w:rPr>
+                <w:rStyle w:val="Hyperlink"/>
+                <w:noProof/>
+                <w:lang w:val="en-AU"/>
+              </w:rPr>
+              <w:t>Play areas</w:t>
+            </w:r>
+            <w:r>
+              <w:rPr>
+                <w:noProof/>
+                <w:webHidden/>
+              </w:rPr>
+              <w:tab/>
+            </w:r>
+            <w:r>
+              <w:rPr>
+                <w:noProof/>
+                <w:webHidden/>
+              </w:rPr>
+              <w:fldChar w:fldCharType="begin"/>
+            </w:r>
+            <w:r>
+              <w:rPr>
+                <w:noProof/>
+                <w:webHidden/>
+              </w:rPr>
+              <w:instrText xml:space="preserve"> PAGEREF _Toc471203149 \h </w:instrText>
+            </w:r>
+            <w:r>
+              <w:rPr>
+                <w:noProof/>
+                <w:webHidden/>
+              </w:rPr>
+            </w:r>
+            <w:r>
+              <w:rPr>
+                <w:noProof/>
+                <w:webHidden/>
+              </w:rPr>
+              <w:fldChar w:fldCharType="separate"/>
+            </w:r>
+            <w:r>
+              <w:rPr>
+                <w:noProof/>
+                <w:webHidden/>
+              </w:rPr>
+              <w:t>2</w:t>
+            </w:r>
+            <w:r>
+              <w:rPr>
+                <w:noProof/>
+                <w:webHidden/>
+              </w:rPr>
+              <w:fldChar w:fldCharType="end"/>
+            </w:r>
+          </w:hyperlink>
+        </w:p>
+        <w:p>
+          <w:pPr>
+            <w:pStyle w:val="Verzeichnis2"/>
+            <w:tabs>
+              <w:tab w:val="right" w:leader="dot" w:pos="9062"/>
+            </w:tabs>
+            <w:rPr>
+              <w:rFonts w:eastAsiaTheme="minorEastAsia"/>
+              <w:noProof/>
+              <w:lang w:eastAsia="de-DE"/>
+            </w:rPr>
+          </w:pPr>
+          <w:hyperlink w:anchor="_Toc471203150" w:history="1">
+            <w:r>
+              <w:rPr>
+                <w:rStyle w:val="Hyperlink"/>
+                <w:noProof/>
+                <w:lang w:val="en-AU"/>
+              </w:rPr>
+              <w:t>Parks</w:t>
+            </w:r>
+            <w:r>
+              <w:rPr>
+                <w:noProof/>
+                <w:webHidden/>
+              </w:rPr>
+              <w:tab/>
+            </w:r>
+            <w:r>
+              <w:rPr>
+                <w:noProof/>
+                <w:webHidden/>
+              </w:rPr>
+              <w:fldChar w:fldCharType="begin"/>
+            </w:r>
+            <w:r>
+              <w:rPr>
+                <w:noProof/>
+                <w:webHidden/>
+              </w:rPr>
+              <w:instrText xml:space="preserve"> PAGEREF _Toc471203150 \h </w:instrText>
+            </w:r>
+            <w:r>
+              <w:rPr>
+                <w:noProof/>
+                <w:webHidden/>
+              </w:rPr>
+            </w:r>
+            <w:r>
+              <w:rPr>
+                <w:noProof/>
+                <w:webHidden/>
+              </w:rPr>
+              <w:fldChar w:fldCharType="separate"/>
+            </w:r>
+            <w:r>
+              <w:rPr>
+                <w:noProof/>
+                <w:webHidden/>
+              </w:rPr>
+              <w:t>2</w:t>
+            </w:r>
+            <w:r>
+              <w:rPr>
+                <w:noProof/>
+                <w:webHidden/>
+              </w:rPr>
+              <w:fldChar w:fldCharType="end"/>
+            </w:r>
+          </w:hyperlink>
+        </w:p>
+        <w:p>
+          <w:pPr>
+            <w:pStyle w:val="Verzeichnis2"/>
+            <w:tabs>
+              <w:tab w:val="right" w:leader="dot" w:pos="9062"/>
+            </w:tabs>
+            <w:rPr>
+              <w:rFonts w:eastAsiaTheme="minorEastAsia"/>
+              <w:noProof/>
+              <w:lang w:eastAsia="de-DE"/>
+            </w:rPr>
+          </w:pPr>
+          <w:hyperlink w:anchor="_Toc471203151" w:history="1">
+            <w:r>
+              <w:rPr>
+                <w:rStyle w:val="Hyperlink"/>
+                <w:noProof/>
+                <w:lang w:val="en-AU"/>
+              </w:rPr>
+              <w:t>Restaurants</w:t>
+            </w:r>
+            <w:r>
+              <w:rPr>
+                <w:noProof/>
+                <w:webHidden/>
+              </w:rPr>
+              <w:tab/>
+            </w:r>
+            <w:r>
+              <w:rPr>
+                <w:noProof/>
+                <w:webHidden/>
+              </w:rPr>
+              <w:fldChar w:fldCharType="begin"/>
+            </w:r>
+            <w:r>
+              <w:rPr>
+                <w:noProof/>
+                <w:webHidden/>
+              </w:rPr>
+              <w:instrText xml:space="preserve"> PAGEREF _Toc471203151 \h </w:instrText>
+            </w:r>
+            <w:r>
+              <w:rPr>
+                <w:noProof/>
+                <w:webHidden/>
+              </w:rPr>
+            </w:r>
+            <w:r>
+              <w:rPr>
+                <w:noProof/>
+                <w:webHidden/>
+              </w:rPr>
+              <w:fldChar w:fldCharType="separate"/>
+            </w:r>
+            <w:r>
+              <w:rPr>
+                <w:noProof/>
+                <w:webHidden/>
+              </w:rPr>
+              <w:t>3</w:t>
             </w:r>
             <w:r>
               <w:rPr>
@@ -1151,6 +1520,8 @@
         </w:p>
       </w:sdtContent>
     </w:sdt>
+    <w:p/>
+    <w:p/>
     <w:p>
       <w:pPr>
         <w:rPr>
@@ -1173,7 +1544,9 @@
           <w:lang w:val="en-US"/>
         </w:rPr>
       </w:pPr>
-      <w:bookmarkStart w:id="1" w:name="_Toc471163020"/>
+      <w:bookmarkStart w:id="0" w:name="_Toc471203052"/>
+      <w:bookmarkStart w:id="1" w:name="_Toc471203103"/>
+      <w:bookmarkStart w:id="2" w:name="_Toc471203136"/>
       <w:r>
         <w:rPr>
           <w:lang w:val="en-US"/>
@@ -1181,7 +1554,9 @@
         <w:lastRenderedPageBreak/>
         <w:t>Project Summary</w:t>
       </w:r>
+      <w:bookmarkEnd w:id="0"/>
       <w:bookmarkEnd w:id="1"/>
+      <w:bookmarkEnd w:id="2"/>
     </w:p>
     <w:p>
       <w:pPr>
@@ -1271,20 +1646,14 @@
     </w:p>
     <w:p>
       <w:pPr>
-        <w:pStyle w:val="Default"/>
-        <w:rPr>
-          <w:lang w:val="en-US"/>
-        </w:rPr>
-      </w:pPr>
-    </w:p>
-    <w:p>
-      <w:pPr>
         <w:pStyle w:val="berschrift1"/>
         <w:rPr>
           <w:lang w:val="en-US"/>
         </w:rPr>
       </w:pPr>
-      <w:bookmarkStart w:id="2" w:name="_Toc471163021"/>
+      <w:bookmarkStart w:id="3" w:name="_Toc471203053"/>
+      <w:bookmarkStart w:id="4" w:name="_Toc471203104"/>
+      <w:bookmarkStart w:id="5" w:name="_Toc471203137"/>
       <w:r>
         <w:rPr>
           <w:lang w:val="en-US"/>
@@ -1297,7 +1666,9 @@
         </w:rPr>
         <w:t>s</w:t>
       </w:r>
-      <w:bookmarkEnd w:id="2"/>
+      <w:bookmarkEnd w:id="3"/>
+      <w:bookmarkEnd w:id="4"/>
+      <w:bookmarkEnd w:id="5"/>
     </w:p>
     <w:p>
       <w:pPr>
@@ -1482,6 +1853,7 @@
           <w:lang w:val="en-US"/>
         </w:rPr>
         <w:sectPr>
+          <w:footerReference w:type="default" r:id="rId9"/>
           <w:pgSz w:w="11906" w:h="16838"/>
           <w:pgMar w:top="1417" w:right="1417" w:bottom="1134" w:left="1417" w:header="708" w:footer="708" w:gutter="0"/>
           <w:pgNumType w:start="0"/>
@@ -1713,14 +2085,18 @@
           <w:lang w:val="en-US"/>
         </w:rPr>
       </w:pPr>
-      <w:bookmarkStart w:id="3" w:name="_Toc471163022"/>
+      <w:bookmarkStart w:id="7" w:name="_Toc471203054"/>
+      <w:bookmarkStart w:id="8" w:name="_Toc471203105"/>
+      <w:bookmarkStart w:id="9" w:name="_Toc471203138"/>
       <w:r>
         <w:rPr>
           <w:lang w:val="en-US"/>
         </w:rPr>
         <w:t>Questions for the User</w:t>
       </w:r>
-      <w:bookmarkEnd w:id="3"/>
+      <w:bookmarkEnd w:id="7"/>
+      <w:bookmarkEnd w:id="8"/>
+      <w:bookmarkEnd w:id="9"/>
     </w:p>
     <w:p>
       <w:pPr>
@@ -1980,19 +2356,32 @@
     </w:p>
     <w:p>
       <w:pPr>
-        <w:rPr>
-          <w:lang w:val="en-US"/>
-        </w:rPr>
-      </w:pPr>
-    </w:p>
-    <w:p>
-      <w:pPr>
         <w:pStyle w:val="berschrift1"/>
         <w:rPr>
           <w:lang w:val="en-US"/>
         </w:rPr>
-      </w:pPr>
-      <w:bookmarkStart w:id="4" w:name="_Toc471163023"/>
+        <w:sectPr>
+          <w:type w:val="continuous"/>
+          <w:pgSz w:w="11906" w:h="16838"/>
+          <w:pgMar w:top="1417" w:right="1417" w:bottom="1134" w:left="1417" w:header="708" w:footer="708" w:gutter="0"/>
+          <w:lnNumType w:countBy="1" w:restart="continuous"/>
+          <w:pgNumType w:start="0"/>
+          <w:cols w:num="2" w:space="708"/>
+          <w:titlePg/>
+          <w:docGrid w:linePitch="360"/>
+        </w:sectPr>
+      </w:pPr>
+    </w:p>
+    <w:p>
+      <w:pPr>
+        <w:pStyle w:val="berschrift1"/>
+        <w:rPr>
+          <w:lang w:val="en-US"/>
+        </w:rPr>
+      </w:pPr>
+      <w:bookmarkStart w:id="10" w:name="_Toc471203055"/>
+      <w:bookmarkStart w:id="11" w:name="_Toc471203106"/>
+      <w:bookmarkStart w:id="12" w:name="_Toc471203139"/>
       <w:r>
         <w:rPr>
           <w:lang w:val="en-US"/>
@@ -2000,7 +2389,9 @@
         <w:lastRenderedPageBreak/>
         <w:t>Processing the Data</w:t>
       </w:r>
-      <w:bookmarkEnd w:id="4"/>
+      <w:bookmarkEnd w:id="10"/>
+      <w:bookmarkEnd w:id="11"/>
+      <w:bookmarkEnd w:id="12"/>
     </w:p>
     <w:p>
       <w:pPr>
@@ -2012,7 +2403,7 @@
           <w:pgSz w:w="11906" w:h="16838"/>
           <w:pgMar w:top="1417" w:right="1417" w:bottom="1134" w:left="1417" w:header="708" w:footer="708" w:gutter="0"/>
           <w:pgNumType w:start="0"/>
-          <w:cols w:num="2" w:space="708"/>
+          <w:cols w:space="708"/>
           <w:titlePg/>
           <w:docGrid w:linePitch="360"/>
         </w:sectPr>
@@ -2050,7 +2441,9 @@
           <w:lang w:val="en-US"/>
         </w:rPr>
       </w:pPr>
-      <w:bookmarkStart w:id="5" w:name="_Toc471163024"/>
+      <w:bookmarkStart w:id="13" w:name="_Toc471203056"/>
+      <w:bookmarkStart w:id="14" w:name="_Toc471203107"/>
+      <w:bookmarkStart w:id="15" w:name="_Toc471203140"/>
       <w:r>
         <w:rPr>
           <w:lang w:val="en-US"/>
@@ -2063,7 +2456,9 @@
         </w:rPr>
         <w:t>-Tabulation-Areas</w:t>
       </w:r>
-      <w:bookmarkEnd w:id="5"/>
+      <w:bookmarkEnd w:id="13"/>
+      <w:bookmarkEnd w:id="14"/>
+      <w:bookmarkEnd w:id="15"/>
     </w:p>
     <w:p>
       <w:pPr>
@@ -2098,14 +2493,18 @@
           <w:lang w:val="en-US"/>
         </w:rPr>
       </w:pPr>
-      <w:bookmarkStart w:id="6" w:name="_Toc471163025"/>
+      <w:bookmarkStart w:id="16" w:name="_Toc471203057"/>
+      <w:bookmarkStart w:id="17" w:name="_Toc471203108"/>
+      <w:bookmarkStart w:id="18" w:name="_Toc471203141"/>
       <w:r>
         <w:rPr>
           <w:lang w:val="en-US"/>
         </w:rPr>
         <w:t>School Points</w:t>
       </w:r>
-      <w:bookmarkEnd w:id="6"/>
+      <w:bookmarkEnd w:id="16"/>
+      <w:bookmarkEnd w:id="17"/>
+      <w:bookmarkEnd w:id="18"/>
     </w:p>
     <w:p>
       <w:pPr>
@@ -2197,14 +2596,18 @@
           <w:lang w:val="en-US"/>
         </w:rPr>
       </w:pPr>
-      <w:bookmarkStart w:id="7" w:name="_Toc471163026"/>
+      <w:bookmarkStart w:id="19" w:name="_Toc471203058"/>
+      <w:bookmarkStart w:id="20" w:name="_Toc471203109"/>
+      <w:bookmarkStart w:id="21" w:name="_Toc471203142"/>
       <w:r>
         <w:rPr>
           <w:lang w:val="en-US"/>
         </w:rPr>
         <w:t>Colleges and Universities</w:t>
       </w:r>
-      <w:bookmarkEnd w:id="7"/>
+      <w:bookmarkEnd w:id="19"/>
+      <w:bookmarkEnd w:id="20"/>
+      <w:bookmarkEnd w:id="21"/>
     </w:p>
     <w:p>
       <w:pPr>
@@ -2265,14 +2668,18 @@
           <w:lang w:val="en-US"/>
         </w:rPr>
       </w:pPr>
-      <w:bookmarkStart w:id="8" w:name="_Toc471163027"/>
+      <w:bookmarkStart w:id="22" w:name="_Toc471203059"/>
+      <w:bookmarkStart w:id="23" w:name="_Toc471203110"/>
+      <w:bookmarkStart w:id="24" w:name="_Toc471203143"/>
       <w:r>
         <w:rPr>
           <w:lang w:val="en-US"/>
         </w:rPr>
         <w:t>Parking lot areas</w:t>
       </w:r>
-      <w:bookmarkEnd w:id="8"/>
+      <w:bookmarkEnd w:id="22"/>
+      <w:bookmarkEnd w:id="23"/>
+      <w:bookmarkEnd w:id="24"/>
     </w:p>
     <w:p>
       <w:pPr>
@@ -2333,14 +2740,18 @@
           <w:lang w:val="en-US"/>
         </w:rPr>
       </w:pPr>
-      <w:bookmarkStart w:id="9" w:name="_Toc471163028"/>
+      <w:bookmarkStart w:id="25" w:name="_Toc471203060"/>
+      <w:bookmarkStart w:id="26" w:name="_Toc471203111"/>
+      <w:bookmarkStart w:id="27" w:name="_Toc471203144"/>
       <w:r>
         <w:rPr>
           <w:lang w:val="en-US"/>
         </w:rPr>
         <w:t>Population</w:t>
       </w:r>
-      <w:bookmarkEnd w:id="9"/>
+      <w:bookmarkEnd w:id="25"/>
+      <w:bookmarkEnd w:id="26"/>
+      <w:bookmarkEnd w:id="27"/>
     </w:p>
     <w:p>
       <w:pPr>
@@ -2401,14 +2812,18 @@
           <w:lang w:val="en-US"/>
         </w:rPr>
       </w:pPr>
-      <w:bookmarkStart w:id="10" w:name="_Toc471163029"/>
+      <w:bookmarkStart w:id="28" w:name="_Toc471203061"/>
+      <w:bookmarkStart w:id="29" w:name="_Toc471203112"/>
+      <w:bookmarkStart w:id="30" w:name="_Toc471203145"/>
       <w:r>
         <w:rPr>
           <w:lang w:val="en-US"/>
         </w:rPr>
         <w:t>Complaint data</w:t>
       </w:r>
-      <w:bookmarkEnd w:id="10"/>
+      <w:bookmarkEnd w:id="28"/>
+      <w:bookmarkEnd w:id="29"/>
+      <w:bookmarkEnd w:id="30"/>
     </w:p>
     <w:p>
       <w:pPr>
@@ -2476,14 +2891,18 @@
           <w:lang w:val="en-US"/>
         </w:rPr>
       </w:pPr>
-      <w:bookmarkStart w:id="11" w:name="_Toc471163030"/>
+      <w:bookmarkStart w:id="31" w:name="_Toc471203062"/>
+      <w:bookmarkStart w:id="32" w:name="_Toc471203113"/>
+      <w:bookmarkStart w:id="33" w:name="_Toc471203146"/>
       <w:r>
         <w:rPr>
           <w:lang w:val="en-US"/>
         </w:rPr>
         <w:t>Rental Data</w:t>
       </w:r>
-      <w:bookmarkEnd w:id="11"/>
+      <w:bookmarkEnd w:id="31"/>
+      <w:bookmarkEnd w:id="32"/>
+      <w:bookmarkEnd w:id="33"/>
     </w:p>
     <w:p>
       <w:pPr>
@@ -2670,8 +3089,8 @@
             <v:path o:extrusionok="f" gradientshapeok="t" o:connecttype="rect"/>
             <o:lock v:ext="edit" aspectratio="t"/>
           </v:shapetype>
-          <v:shape id="_x0000_i1025" type="#_x0000_t75" style="width:413pt;height:168.2pt">
-            <v:imagedata r:id="rId9" o:title="Mapbox_totale"/>
+          <v:shape id="_x0000_i1025" type="#_x0000_t75" style="width:413pt;height:168.3pt">
+            <v:imagedata r:id="rId10" o:title="Mapbox_totale"/>
           </v:shape>
         </w:pict>
       </w:r>
@@ -2688,7 +3107,7 @@
           <w:lang w:eastAsia="de-DE"/>
         </w:rPr>
         <w:drawing>
-          <wp:inline distT="0" distB="0" distL="0" distR="0">
+          <wp:inline distT="0" distB="0" distL="0" distR="0" wp14:anchorId="679BD6EE" wp14:editId="6091522F">
             <wp:extent cx="4952390" cy="3250912"/>
             <wp:effectExtent l="0" t="0" r="635" b="6985"/>
             <wp:docPr id="1" name="Grafik 1" descr="C:\Users\Florian\AppData\Local\Microsoft\Windows\INetCache\Content.Word\mapbox_zoom.png"/>
@@ -2705,7 +3124,7 @@
                     </pic:cNvPicPr>
                   </pic:nvPicPr>
                   <pic:blipFill>
-                    <a:blip r:embed="rId10" cstate="print">
+                    <a:blip r:embed="rId11" cstate="print">
                       <a:extLst>
                         <a:ext uri="{28A0092B-C50C-407E-A947-70E740481C1C}">
                           <a14:useLocalDpi xmlns:a14="http://schemas.microsoft.com/office/drawing/2010/main" val="0"/>
@@ -2767,146 +3186,561 @@
         <w:rPr>
           <w:lang w:val="en-US"/>
         </w:rPr>
-        <w:t xml:space="preserve">, but this time we did chose the geocoder API from Google Maps. After checking the locations of the points we created out of the Google latitude and longitude and checking this data in the same way as the Mapbox locations we discovered that only four points where not located in New York. So we did use Google locations to determine average market value per square feet which should give a basic overview of the price range of a NTA.  </w:t>
-      </w:r>
-    </w:p>
-    <w:p>
-      <w:pPr>
-        <w:rPr>
-          <w:lang w:val="en-US"/>
-        </w:rPr>
-      </w:pPr>
-    </w:p>
-    <w:p>
-      <w:pPr>
-        <w:rPr>
-          <w:lang w:val="en-US"/>
-        </w:rPr>
-      </w:pPr>
-    </w:p>
-    <w:p>
-      <w:pPr>
-        <w:rPr>
-          <w:lang w:val="en-US"/>
-        </w:rPr>
-      </w:pPr>
-    </w:p>
-    <w:p>
-      <w:pPr>
-        <w:rPr>
-          <w:lang w:val="en-US"/>
-        </w:rPr>
-      </w:pPr>
-    </w:p>
-    <w:p>
-      <w:pPr>
-        <w:rPr>
-          <w:lang w:val="en-US"/>
-        </w:rPr>
-      </w:pPr>
-    </w:p>
-    <w:p>
-      <w:pPr>
-        <w:rPr>
-          <w:lang w:val="en-US"/>
-        </w:rPr>
-      </w:pPr>
-    </w:p>
-    <w:p>
-      <w:pPr>
-        <w:rPr>
-          <w:lang w:val="en-US"/>
-        </w:rPr>
-      </w:pPr>
-    </w:p>
-    <w:p>
-      <w:pPr>
-        <w:rPr>
-          <w:lang w:val="en-US"/>
-        </w:rPr>
-      </w:pPr>
-    </w:p>
-    <w:p>
-      <w:pPr>
-        <w:rPr>
-          <w:lang w:val="en-US"/>
-        </w:rPr>
-      </w:pPr>
-    </w:p>
-    <w:p>
-      <w:pPr>
-        <w:rPr>
-          <w:lang w:val="en-US"/>
-        </w:rPr>
-      </w:pPr>
-    </w:p>
-    <w:p>
-      <w:pPr>
-        <w:rPr>
-          <w:lang w:val="en-US"/>
-        </w:rPr>
-      </w:pPr>
-    </w:p>
-    <w:p>
-      <w:pPr>
-        <w:rPr>
-          <w:lang w:val="en-US"/>
-        </w:rPr>
-      </w:pPr>
-    </w:p>
-    <w:p>
-      <w:pPr>
-        <w:rPr>
-          <w:lang w:val="en-US"/>
-        </w:rPr>
-      </w:pPr>
-    </w:p>
-    <w:p>
-      <w:pPr>
-        <w:rPr>
-          <w:lang w:val="en-US"/>
-        </w:rPr>
-      </w:pPr>
-    </w:p>
-    <w:p>
-      <w:pPr>
-        <w:rPr>
-          <w:lang w:val="en-US"/>
-        </w:rPr>
-      </w:pPr>
-    </w:p>
-    <w:p>
-      <w:pPr>
-        <w:rPr>
-          <w:lang w:val="en-US"/>
-        </w:rPr>
-      </w:pPr>
-    </w:p>
-    <w:p>
-      <w:pPr>
-        <w:rPr>
-          <w:lang w:val="en-US"/>
-        </w:rPr>
-      </w:pPr>
-    </w:p>
-    <w:p>
-      <w:pPr>
-        <w:rPr>
-          <w:lang w:val="en-US"/>
-        </w:rPr>
-      </w:pPr>
-    </w:p>
-    <w:p>
-      <w:pPr>
-        <w:rPr>
-          <w:lang w:val="en-US"/>
-        </w:rPr>
-      </w:pPr>
-    </w:p>
-    <w:p>
-      <w:pPr>
-        <w:rPr>
-          <w:lang w:val="en-US"/>
+        <w:t>, but this time we did chose the geocoder API from Google Maps. After checking the locations of the points we created out of the Google latitude and longitude and checking this data in the same way as the Mapbox locations we discovered that only four points where not located in New York. So we did use Google locations to determine average market value per square feet which should give a basic overvie</w:t>
+      </w:r>
+      <w:r>
+        <w:rPr>
+          <w:lang w:val="en-US"/>
+        </w:rPr>
+        <w:t xml:space="preserve">w of the price range of a NTA. </w:t>
+      </w:r>
+    </w:p>
+    <w:p>
+      <w:pPr>
+        <w:pStyle w:val="berschrift2"/>
+        <w:rPr>
+          <w:lang w:val="en-AU"/>
+        </w:rPr>
+      </w:pPr>
+      <w:bookmarkStart w:id="34" w:name="_Toc471203063"/>
+      <w:bookmarkStart w:id="35" w:name="_Toc471203114"/>
+      <w:bookmarkStart w:id="36" w:name="_Toc471203147"/>
+      <w:r>
+        <w:rPr>
+          <w:lang w:val="en-AU"/>
+        </w:rPr>
+        <w:t>Subways</w:t>
+      </w:r>
+      <w:bookmarkEnd w:id="34"/>
+      <w:bookmarkEnd w:id="35"/>
+      <w:bookmarkEnd w:id="36"/>
+    </w:p>
+    <w:p>
+      <w:pPr>
+        <w:rPr>
+          <w:lang w:val="en-AU"/>
+        </w:rPr>
+      </w:pPr>
+      <w:r>
+        <w:rPr>
+          <w:lang w:val="en-AU"/>
+        </w:rPr>
+        <w:t>The data for</w:t>
+      </w:r>
+      <w:r>
+        <w:rPr>
+          <w:lang w:val="en-AU"/>
+        </w:rPr>
+        <w:t xml:space="preserve"> the subway was imported as a shapefile</w:t>
+      </w:r>
+      <w:r>
+        <w:rPr>
+          <w:rStyle w:val="Endnotenzeichen"/>
+          <w:lang w:val="en-AU"/>
+        </w:rPr>
+        <w:endnoteReference w:id="16"/>
+      </w:r>
+      <w:r>
+        <w:rPr>
+          <w:lang w:val="en-AU"/>
+        </w:rPr>
+        <w:t xml:space="preserve"> which includes the name of a certain subway station, it’s geometry as a point and other meta data. </w:t>
+      </w:r>
+    </w:p>
+    <w:p>
+      <w:pPr>
+        <w:rPr>
+          <w:lang w:val="en-AU"/>
+        </w:rPr>
+      </w:pPr>
+      <w:r>
+        <w:rPr>
+          <w:lang w:val="en-AU"/>
+        </w:rPr>
+        <w:t>Then a new table was created containing the distance to the next subway entrance for each NTA zone. This was done by using the postgis ST_DISTANCE method we have learned during our lectures. At last there was added a rating to the table which represents the normalised distance for each neighbourhood, with ranges from one if there is a subway entrance in the zone to 0 for the zone furthest away from any subway connection</w:t>
+      </w:r>
+      <w:r>
+        <w:rPr>
+          <w:rStyle w:val="Endnotenzeichen"/>
+          <w:lang w:val="en-AU"/>
+        </w:rPr>
+        <w:endnoteReference w:id="17"/>
+      </w:r>
+      <w:r>
+        <w:rPr>
+          <w:lang w:val="en-AU"/>
+        </w:rPr>
+        <w:t>. Resulting there was a table containing only the id of the NTA and the rating</w:t>
+      </w:r>
+      <w:r>
+        <w:rPr>
+          <w:rStyle w:val="Endnotenzeichen"/>
+          <w:lang w:val="en-AU"/>
+        </w:rPr>
+        <w:endnoteReference w:id="18"/>
+      </w:r>
+      <w:r>
+        <w:rPr>
+          <w:lang w:val="en-AU"/>
+        </w:rPr>
+        <w:t xml:space="preserve"> for further processing.</w:t>
+      </w:r>
+    </w:p>
+    <w:p>
+      <w:pPr>
+        <w:pStyle w:val="berschrift2"/>
+        <w:rPr>
+          <w:lang w:val="en-AU"/>
+        </w:rPr>
+      </w:pPr>
+      <w:bookmarkStart w:id="37" w:name="_Toc471203064"/>
+      <w:bookmarkStart w:id="38" w:name="_Toc471203115"/>
+      <w:bookmarkStart w:id="39" w:name="_Toc471203148"/>
+      <w:r>
+        <w:rPr>
+          <w:lang w:val="en-AU"/>
+        </w:rPr>
+        <w:t>Soccer fields</w:t>
+      </w:r>
+      <w:bookmarkEnd w:id="37"/>
+      <w:bookmarkEnd w:id="38"/>
+      <w:bookmarkEnd w:id="39"/>
+    </w:p>
+    <w:p>
+      <w:pPr>
+        <w:rPr>
+          <w:lang w:val="en-AU"/>
+        </w:rPr>
+      </w:pPr>
+      <w:r>
+        <w:rPr>
+          <w:lang w:val="en-AU"/>
+        </w:rPr>
+        <w:t>The Soccer field data set was imported as a shapefile</w:t>
+      </w:r>
+      <w:r>
+        <w:rPr>
+          <w:rStyle w:val="Endnotenzeichen"/>
+          <w:lang w:val="en-AU"/>
+        </w:rPr>
+        <w:endnoteReference w:id="19"/>
+      </w:r>
+      <w:r>
+        <w:rPr>
+          <w:lang w:val="en-AU"/>
+        </w:rPr>
+        <w:t xml:space="preserve"> into the postgis database program. </w:t>
+      </w:r>
+    </w:p>
+    <w:p>
+      <w:pPr>
+        <w:rPr>
+          <w:lang w:val="en-AU"/>
+        </w:rPr>
+      </w:pPr>
+      <w:r>
+        <w:rPr>
+          <w:lang w:val="en-AU"/>
+        </w:rPr>
+        <w:t>The data relation consists of the geometry of the field as well as of its id and other meta data. Similar to the previously described data processing of the subway, for each NTA area was calculated the distance to the closest football field</w:t>
+      </w:r>
+      <w:r>
+        <w:rPr>
+          <w:rStyle w:val="Endnotenzeichen"/>
+          <w:lang w:val="en-AU"/>
+        </w:rPr>
+        <w:endnoteReference w:id="20"/>
+      </w:r>
+      <w:r>
+        <w:rPr>
+          <w:lang w:val="en-AU"/>
+        </w:rPr>
+        <w:t>, as there are not that many field in New York. So in the end there was a relation with the id of the NTA and its normalised distance to the next soccer field</w:t>
+      </w:r>
+      <w:r>
+        <w:rPr>
+          <w:rStyle w:val="Endnotenzeichen"/>
+          <w:lang w:val="en-AU"/>
+        </w:rPr>
+        <w:endnoteReference w:id="21"/>
+      </w:r>
+      <w:r>
+        <w:rPr>
+          <w:lang w:val="en-AU"/>
+        </w:rPr>
+        <w:t>.</w:t>
+      </w:r>
+    </w:p>
+    <w:p>
+      <w:pPr>
+        <w:pStyle w:val="berschrift2"/>
+        <w:rPr>
+          <w:lang w:val="en-AU"/>
+        </w:rPr>
+      </w:pPr>
+      <w:bookmarkStart w:id="40" w:name="_Toc471203065"/>
+      <w:bookmarkStart w:id="41" w:name="_Toc471203116"/>
+      <w:bookmarkStart w:id="42" w:name="_Toc471203149"/>
+      <w:r>
+        <w:rPr>
+          <w:lang w:val="en-AU"/>
+        </w:rPr>
+        <w:t>Play</w:t>
+      </w:r>
+      <w:r>
+        <w:rPr>
+          <w:lang w:val="en-AU"/>
+        </w:rPr>
+        <w:t xml:space="preserve"> </w:t>
+      </w:r>
+      <w:r>
+        <w:rPr>
+          <w:lang w:val="en-AU"/>
+        </w:rPr>
+        <w:t>areas</w:t>
+      </w:r>
+      <w:bookmarkEnd w:id="40"/>
+      <w:bookmarkEnd w:id="41"/>
+      <w:bookmarkEnd w:id="42"/>
+    </w:p>
+    <w:p>
+      <w:pPr>
+        <w:rPr>
+          <w:lang w:val="en-AU"/>
+        </w:rPr>
+      </w:pPr>
+      <w:r>
+        <w:rPr>
+          <w:lang w:val="en-AU"/>
+        </w:rPr>
+        <w:t>The data for the play areas were also imported as a shapefile from the official geo data website of New York City</w:t>
+      </w:r>
+      <w:r>
+        <w:rPr>
+          <w:rStyle w:val="Endnotenzeichen"/>
+          <w:lang w:val="en-AU"/>
+        </w:rPr>
+        <w:endnoteReference w:id="22"/>
+      </w:r>
+      <w:r>
+        <w:rPr>
+          <w:lang w:val="en-AU"/>
+        </w:rPr>
+        <w:t xml:space="preserve">. It included the geometry of the park and other meta data which we were of no use for us. </w:t>
+      </w:r>
+    </w:p>
+    <w:p>
+      <w:pPr>
+        <w:rPr>
+          <w:lang w:val="en-AU"/>
+        </w:rPr>
+      </w:pPr>
+      <w:r>
+        <w:rPr>
+          <w:lang w:val="en-AU"/>
+        </w:rPr>
+        <w:t>First the number of playgrounds in a certain NTA region was calculated by joining the NTA with the playareas table on whether a certain play ground is in that NTA zone using ST_INTERSECTS. As a further step the same procedure was repeated to find play areas near the zone using ST_DISTANCE with a distance of 500m, as it seemed reasonable to also considerer those parks. Afterwards those two parts were put together on rating the parks in the NTA area thrice the weight of the ones in the adjacent region</w:t>
+      </w:r>
+      <w:r>
+        <w:rPr>
+          <w:rStyle w:val="Endnotenzeichen"/>
+          <w:lang w:val="en-AU"/>
+        </w:rPr>
+        <w:endnoteReference w:id="23"/>
+      </w:r>
+      <w:r>
+        <w:rPr>
+          <w:lang w:val="en-AU"/>
+        </w:rPr>
+        <w:t>. Finally, the rating was calculated by considering the total amount of playgrounds in and nearby the zone as well as the zone’s area</w:t>
+      </w:r>
+      <w:r>
+        <w:rPr>
+          <w:rStyle w:val="Endnotenzeichen"/>
+          <w:lang w:val="en-AU"/>
+        </w:rPr>
+        <w:endnoteReference w:id="24"/>
+      </w:r>
+      <w:r>
+        <w:rPr>
+          <w:lang w:val="en-AU"/>
+        </w:rPr>
+        <w:t>.</w:t>
+      </w:r>
+      <w:r>
+        <w:rPr>
+          <w:lang w:val="en-AU"/>
+        </w:rPr>
+        <w:t xml:space="preserve"> Those steps were all performed successively as of a lack of performance of the database. </w:t>
+      </w:r>
+    </w:p>
+    <w:p>
+      <w:pPr>
+        <w:rPr>
+          <w:lang w:val="en-AU"/>
+        </w:rPr>
+      </w:pPr>
+    </w:p>
+    <w:p>
+      <w:pPr>
+        <w:pStyle w:val="berschrift2"/>
+        <w:rPr>
+          <w:lang w:val="en-AU"/>
+        </w:rPr>
+      </w:pPr>
+      <w:bookmarkStart w:id="43" w:name="_Toc471203066"/>
+      <w:bookmarkStart w:id="44" w:name="_Toc471203117"/>
+      <w:bookmarkStart w:id="45" w:name="_Toc471203150"/>
+      <w:r>
+        <w:rPr>
+          <w:lang w:val="en-AU"/>
+        </w:rPr>
+        <w:t>Parks</w:t>
+      </w:r>
+      <w:bookmarkEnd w:id="43"/>
+      <w:bookmarkEnd w:id="44"/>
+      <w:bookmarkEnd w:id="45"/>
+    </w:p>
+    <w:p>
+      <w:pPr>
+        <w:rPr>
+          <w:lang w:val="en-AU"/>
+        </w:rPr>
+      </w:pPr>
+      <w:r>
+        <w:rPr>
+          <w:lang w:val="en-AU"/>
+        </w:rPr>
+        <w:t>The data for the parks and recreational areas</w:t>
+      </w:r>
+      <w:r>
+        <w:rPr>
+          <w:rStyle w:val="Endnotenzeichen"/>
+          <w:lang w:val="en-AU"/>
+        </w:rPr>
+        <w:endnoteReference w:id="25"/>
+      </w:r>
+      <w:r>
+        <w:rPr>
+          <w:lang w:val="en-AU"/>
+        </w:rPr>
+        <w:t xml:space="preserve"> </w:t>
+      </w:r>
+      <w:r>
+        <w:rPr>
+          <w:lang w:val="en-AU"/>
+        </w:rPr>
+        <w:t xml:space="preserve">of New York City was also downloaded as a shapefile and imported into the postgis database program. </w:t>
+      </w:r>
+    </w:p>
+    <w:p>
+      <w:pPr>
+        <w:rPr>
+          <w:lang w:val="en-AU"/>
+        </w:rPr>
+      </w:pPr>
+      <w:r>
+        <w:rPr>
+          <w:lang w:val="en-AU"/>
+        </w:rPr>
+        <w:t xml:space="preserve">The table consists of several columns including the geometry, location, name and other attributes. Firstly, the total area of all parks in a particular NTA zone was calculated by joining the previously imported park table with the NTA one. Therefor the postgis functions ST_AREA, ST_INTERSECTS and ST_INTERSCETION which were presented during our lectures were used. As in this case not only the parks in a certain NTA region, but also the ones close by seem to be relevant, a buffer of 500 m was added around the zone to also determine the possible adjacent recreational areas. Afterwards the </w:t>
+      </w:r>
+      <w:r>
+        <w:rPr>
+          <w:lang w:val="en-AU"/>
+        </w:rPr>
+        <w:lastRenderedPageBreak/>
+        <w:t>total area of all parks counting for a certain NTA region were summed up and divided through the area of the NTA zone to also take that under consideration. For this calculations the database functions ST_BUFFER, ST_SETSRID and ST_DIFFERENCE were used</w:t>
+      </w:r>
+      <w:r>
+        <w:rPr>
+          <w:rStyle w:val="Endnotenzeichen"/>
+          <w:lang w:val="en-AU"/>
+        </w:rPr>
+        <w:endnoteReference w:id="26"/>
+      </w:r>
+      <w:r>
+        <w:rPr>
+          <w:lang w:val="en-AU"/>
+        </w:rPr>
+        <w:t>. In the end this number was normalised as the rating with a range from zero to one regarding how much park area exists in this NTA neighbourhood</w:t>
+      </w:r>
+      <w:r>
+        <w:rPr>
+          <w:rStyle w:val="Endnotenzeichen"/>
+          <w:lang w:val="en-AU"/>
+        </w:rPr>
+        <w:endnoteReference w:id="27"/>
+      </w:r>
+      <w:r>
+        <w:rPr>
+          <w:lang w:val="en-AU"/>
+        </w:rPr>
+        <w:t>. These procedures were all executed in small steps as of the performance of the database program.</w:t>
+      </w:r>
+    </w:p>
+    <w:p>
+      <w:pPr>
+        <w:pStyle w:val="berschrift2"/>
+        <w:rPr>
+          <w:lang w:val="en-AU"/>
+        </w:rPr>
+      </w:pPr>
+      <w:bookmarkStart w:id="46" w:name="_Toc471203067"/>
+      <w:bookmarkStart w:id="47" w:name="_Toc471203118"/>
+      <w:bookmarkStart w:id="48" w:name="_Toc471203151"/>
+      <w:r>
+        <w:rPr>
+          <w:lang w:val="en-AU"/>
+        </w:rPr>
+        <w:t>Restaurants</w:t>
+      </w:r>
+      <w:bookmarkEnd w:id="46"/>
+      <w:bookmarkEnd w:id="47"/>
+      <w:bookmarkEnd w:id="48"/>
+    </w:p>
+    <w:p>
+      <w:pPr>
+        <w:rPr>
+          <w:lang w:val="en-AU"/>
+        </w:rPr>
+      </w:pPr>
+      <w:r>
+        <w:rPr>
+          <w:lang w:val="en-AU"/>
+        </w:rPr>
+        <w:t>To get the data for the restaurants a table</w:t>
+      </w:r>
+      <w:r>
+        <w:rPr>
+          <w:rStyle w:val="Endnotenzeichen"/>
+          <w:lang w:val="en-AU"/>
+        </w:rPr>
+        <w:endnoteReference w:id="28"/>
+      </w:r>
+      <w:r>
+        <w:rPr>
+          <w:lang w:val="en-AU"/>
+        </w:rPr>
+        <w:t xml:space="preserve"> was downloaded as a CSV file from the official governmental geo data website of New York City and imported as a text file into the database program. That table included an address with a street name and zip code of a restaurant and several other meta data. </w:t>
+      </w:r>
+    </w:p>
+    <w:p>
+      <w:pPr>
+        <w:rPr>
+          <w:lang w:val="en-AU"/>
+        </w:rPr>
+      </w:pPr>
+      <w:r>
+        <w:rPr>
+          <w:lang w:val="en-AU"/>
+        </w:rPr>
+        <w:t>As for further processing a geometry data entry was needed to determine the exact location of the restaurant a second data set</w:t>
+      </w:r>
+      <w:r>
+        <w:rPr>
+          <w:rStyle w:val="Endnotenzeichen"/>
+          <w:lang w:val="en-AU"/>
+        </w:rPr>
+        <w:endnoteReference w:id="29"/>
+      </w:r>
+      <w:r>
+        <w:rPr>
+          <w:lang w:val="en-AU"/>
+        </w:rPr>
+        <w:t xml:space="preserve"> which matched addresses with a geometry was imported. So, for further processing of that data, irrelevant information like building numbers and other meta data not needed were removed that it contains only valid data with a geometry object and every data only once. After eliminating multiple entries to one restaurant in the restaurant table the two relations were join together using the address with street and zip code. However, this only worked in about half of the cases and the rest could not be matched as of differences in the street name as sometimes there were additionally building numbers in the name or abbreviations were used. As there did not seem to be a better solution the Google Geocoding API was used. For that the not matched restaurants were extracted into another table and exported as text files. </w:t>
+      </w:r>
+    </w:p>
+    <w:p>
+      <w:pPr>
+        <w:rPr>
+          <w:lang w:val="en-AU"/>
+        </w:rPr>
+      </w:pPr>
+      <w:r>
+        <w:rPr>
+          <w:lang w:val="en-AU"/>
+        </w:rPr>
+        <w:t>A Java program</w:t>
+      </w:r>
+      <w:r>
+        <w:rPr>
+          <w:rStyle w:val="Endnotenzeichen"/>
+          <w:lang w:val="en-AU"/>
+        </w:rPr>
+        <w:endnoteReference w:id="30"/>
+      </w:r>
+      <w:r>
+        <w:rPr>
+          <w:lang w:val="en-AU"/>
+        </w:rPr>
+        <w:t xml:space="preserve"> was developed to read the text files, send for each entry a request to the API which returns the latitude and longitude of the address and save the results in another file. An issue of the API was that the necessity of using a key for the request and the validation of the key which was at about 2500 requests. To avoid this more keys could be requested from the Google API site for other projects. With that solution only about three percentage of the restaurants could not be matched to a location and have to be omitted for further processing. </w:t>
+      </w:r>
+    </w:p>
+    <w:p>
+      <w:pPr>
+        <w:rPr>
+          <w:lang w:val="en-AU"/>
+        </w:rPr>
+      </w:pPr>
+      <w:r>
+        <w:rPr>
+          <w:lang w:val="en-AU"/>
+        </w:rPr>
+        <w:t>Afterwards the file with the geo coded data was imported and added to the table with the other restaurants. Finally, the NTA zone’s table was joined with the restaurant’s using the ST_INTERSECTS function to get the total number of restaurants for each NTA neighbourhood</w:t>
+      </w:r>
+      <w:r>
+        <w:rPr>
+          <w:rStyle w:val="Endnotenzeichen"/>
+          <w:lang w:val="en-AU"/>
+        </w:rPr>
+        <w:endnoteReference w:id="31"/>
+      </w:r>
+      <w:r>
+        <w:rPr>
+          <w:lang w:val="en-AU"/>
+        </w:rPr>
+        <w:t>. Resulting, the id of the NTA zones and the rating of the total number of restaurants in the particular area were used for further processing</w:t>
+      </w:r>
+      <w:r>
+        <w:rPr>
+          <w:rStyle w:val="Endnotenzeichen"/>
+          <w:lang w:val="en-AU"/>
+        </w:rPr>
+        <w:endnoteReference w:id="32"/>
+      </w:r>
+      <w:r>
+        <w:rPr>
+          <w:lang w:val="en-AU"/>
+        </w:rPr>
+        <w:t>.</w:t>
+      </w:r>
+    </w:p>
+    <w:p>
+      <w:pPr>
+        <w:rPr>
+          <w:lang w:val="en-AU"/>
+        </w:rPr>
+      </w:pPr>
+    </w:p>
+    <w:p>
+      <w:pPr>
+        <w:rPr>
+          <w:lang w:val="en-AU"/>
+        </w:rPr>
+      </w:pPr>
+    </w:p>
+    <w:p>
+      <w:pPr>
+        <w:rPr>
+          <w:lang w:val="en-AU"/>
+        </w:rPr>
+      </w:pPr>
+    </w:p>
+    <w:p>
+      <w:pPr>
+        <w:rPr>
+          <w:lang w:val="en-AU"/>
         </w:rPr>
       </w:pPr>
     </w:p>
@@ -2985,17 +3819,20 @@
       <w:pPr>
         <w:pStyle w:val="Endnotentext"/>
         <w:rPr>
+          <w:sz w:val="16"/>
           <w:lang w:val="en-US"/>
         </w:rPr>
       </w:pPr>
       <w:r>
         <w:rPr>
           <w:rStyle w:val="Endnotenzeichen"/>
+          <w:sz w:val="16"/>
         </w:rPr>
         <w:endnoteRef/>
       </w:r>
       <w:r>
         <w:rPr>
+          <w:sz w:val="16"/>
           <w:lang w:val="en-US"/>
         </w:rPr>
         <w:t xml:space="preserve"> </w:t>
@@ -3004,37 +3841,33 @@
         <w:r>
           <w:rPr>
             <w:rStyle w:val="Hyperlink"/>
+            <w:sz w:val="16"/>
             <w:lang w:val="en-US"/>
           </w:rPr>
           <w:t>https://data.cityofnewyork.us/City-Government/Neighborhood-Tabulation-Areas/cpf4-rkhq</w:t>
         </w:r>
       </w:hyperlink>
     </w:p>
-    <w:p>
-      <w:pPr>
-        <w:pStyle w:val="Endnotentext"/>
-        <w:rPr>
-          <w:lang w:val="en-US"/>
-        </w:rPr>
-      </w:pPr>
-    </w:p>
   </w:endnote>
   <w:endnote w:id="2">
     <w:p>
       <w:pPr>
         <w:pStyle w:val="Endnotentext"/>
         <w:rPr>
+          <w:sz w:val="16"/>
           <w:lang w:val="en-US"/>
         </w:rPr>
       </w:pPr>
       <w:r>
         <w:rPr>
           <w:rStyle w:val="Endnotenzeichen"/>
+          <w:sz w:val="16"/>
         </w:rPr>
         <w:endnoteRef/>
       </w:r>
       <w:r>
         <w:rPr>
+          <w:sz w:val="16"/>
           <w:lang w:val="en-US"/>
         </w:rPr>
         <w:t xml:space="preserve"> </w:t>
@@ -3043,37 +3876,33 @@
         <w:r>
           <w:rPr>
             <w:rStyle w:val="Hyperlink"/>
+            <w:sz w:val="16"/>
             <w:lang w:val="en-US"/>
           </w:rPr>
           <w:t>https://data.cityofnewyork.us/Education/School-Point-Locations/jfju-ynrr/data</w:t>
         </w:r>
       </w:hyperlink>
     </w:p>
-    <w:p>
-      <w:pPr>
-        <w:pStyle w:val="Endnotentext"/>
-        <w:rPr>
-          <w:lang w:val="en-US"/>
-        </w:rPr>
-      </w:pPr>
-    </w:p>
   </w:endnote>
   <w:endnote w:id="3">
     <w:p>
       <w:pPr>
         <w:pStyle w:val="Endnotentext"/>
         <w:rPr>
+          <w:sz w:val="16"/>
           <w:lang w:val="en-US"/>
         </w:rPr>
       </w:pPr>
       <w:r>
         <w:rPr>
           <w:rStyle w:val="Endnotenzeichen"/>
+          <w:sz w:val="16"/>
         </w:rPr>
         <w:endnoteRef/>
       </w:r>
       <w:r>
         <w:rPr>
+          <w:sz w:val="16"/>
           <w:lang w:val="en-US"/>
         </w:rPr>
         <w:t xml:space="preserve"> </w:t>
@@ -3082,37 +3911,33 @@
         <w:r>
           <w:rPr>
             <w:rStyle w:val="Hyperlink"/>
+            <w:sz w:val="16"/>
             <w:lang w:val="en-US"/>
           </w:rPr>
           <w:t>https://github.com/FlorianFusseder/SpatialDatabases/blob/master/FuFlo%20Data/TABLES/4.publicSchoolPoints/SchoolData.sql</w:t>
         </w:r>
       </w:hyperlink>
     </w:p>
-    <w:p>
-      <w:pPr>
-        <w:pStyle w:val="Endnotentext"/>
-        <w:rPr>
-          <w:lang w:val="en-US"/>
-        </w:rPr>
-      </w:pPr>
-    </w:p>
   </w:endnote>
   <w:endnote w:id="4">
     <w:p>
       <w:pPr>
         <w:pStyle w:val="Endnotentext"/>
         <w:rPr>
+          <w:sz w:val="16"/>
           <w:lang w:val="en-US"/>
         </w:rPr>
       </w:pPr>
       <w:r>
         <w:rPr>
           <w:rStyle w:val="Endnotenzeichen"/>
+          <w:sz w:val="16"/>
         </w:rPr>
         <w:endnoteRef/>
       </w:r>
       <w:r>
         <w:rPr>
+          <w:sz w:val="16"/>
           <w:lang w:val="en-US"/>
         </w:rPr>
         <w:t xml:space="preserve"> </w:t>
@@ -3121,37 +3946,33 @@
         <w:r>
           <w:rPr>
             <w:rStyle w:val="Hyperlink"/>
+            <w:sz w:val="16"/>
             <w:lang w:val="en-US"/>
           </w:rPr>
           <w:t>https://github.com/FlorianFusseder/SpatialDatabases/blob/master/FuFlo%20Data/TABLES/4.publicSchoolPoints/view.txt</w:t>
         </w:r>
       </w:hyperlink>
     </w:p>
-    <w:p>
-      <w:pPr>
-        <w:pStyle w:val="Endnotentext"/>
-        <w:rPr>
-          <w:lang w:val="en-US"/>
-        </w:rPr>
-      </w:pPr>
-    </w:p>
   </w:endnote>
   <w:endnote w:id="5">
     <w:p>
       <w:pPr>
         <w:pStyle w:val="Endnotentext"/>
         <w:rPr>
+          <w:sz w:val="16"/>
           <w:lang w:val="en-US"/>
         </w:rPr>
       </w:pPr>
       <w:r>
         <w:rPr>
           <w:rStyle w:val="Endnotenzeichen"/>
+          <w:sz w:val="16"/>
         </w:rPr>
         <w:endnoteRef/>
       </w:r>
       <w:r>
         <w:rPr>
+          <w:sz w:val="16"/>
           <w:lang w:val="en-US"/>
         </w:rPr>
         <w:t xml:space="preserve"> </w:t>
@@ -3160,37 +3981,33 @@
         <w:r>
           <w:rPr>
             <w:rStyle w:val="Hyperlink"/>
+            <w:sz w:val="16"/>
             <w:lang w:val="en-US"/>
           </w:rPr>
           <w:t>https://data.cityofnewyork.us/Education/Colleges-and-Universities/4kym-4xw5</w:t>
         </w:r>
       </w:hyperlink>
     </w:p>
-    <w:p>
-      <w:pPr>
-        <w:pStyle w:val="Endnotentext"/>
-        <w:rPr>
-          <w:lang w:val="en-US"/>
-        </w:rPr>
-      </w:pPr>
-    </w:p>
   </w:endnote>
   <w:endnote w:id="6">
     <w:p>
       <w:pPr>
         <w:pStyle w:val="Endnotentext"/>
         <w:rPr>
+          <w:sz w:val="16"/>
           <w:lang w:val="en-US"/>
         </w:rPr>
       </w:pPr>
       <w:r>
         <w:rPr>
           <w:rStyle w:val="Endnotenzeichen"/>
+          <w:sz w:val="16"/>
         </w:rPr>
         <w:endnoteRef/>
       </w:r>
       <w:r>
         <w:rPr>
+          <w:sz w:val="16"/>
           <w:lang w:val="en-US"/>
         </w:rPr>
         <w:t xml:space="preserve"> </w:t>
@@ -3199,37 +4016,33 @@
         <w:r>
           <w:rPr>
             <w:rStyle w:val="Hyperlink"/>
+            <w:sz w:val="16"/>
             <w:lang w:val="en-US"/>
           </w:rPr>
           <w:t>https://github.com/FlorianFusseder/SpatialDatabases/blob/master/FuFlo%20Data/TABLES/2.colleguesAndUniversitys/view.txt</w:t>
         </w:r>
       </w:hyperlink>
     </w:p>
-    <w:p>
-      <w:pPr>
-        <w:pStyle w:val="Endnotentext"/>
-        <w:rPr>
-          <w:lang w:val="en-US"/>
-        </w:rPr>
-      </w:pPr>
-    </w:p>
   </w:endnote>
   <w:endnote w:id="7">
     <w:p>
       <w:pPr>
         <w:pStyle w:val="Endnotentext"/>
         <w:rPr>
+          <w:sz w:val="16"/>
           <w:lang w:val="en-US"/>
         </w:rPr>
       </w:pPr>
       <w:r>
         <w:rPr>
           <w:rStyle w:val="Endnotenzeichen"/>
+          <w:sz w:val="16"/>
         </w:rPr>
         <w:endnoteRef/>
       </w:r>
       <w:r>
         <w:rPr>
+          <w:sz w:val="16"/>
           <w:lang w:val="en-US"/>
         </w:rPr>
         <w:t xml:space="preserve"> </w:t>
@@ -3238,37 +4051,33 @@
         <w:r>
           <w:rPr>
             <w:rStyle w:val="Hyperlink"/>
+            <w:sz w:val="16"/>
             <w:lang w:val="en-US"/>
           </w:rPr>
           <w:t>https://data.cityofnewyork.us/City-Government/Parking-Lot/h7zy-iq3d</w:t>
         </w:r>
       </w:hyperlink>
     </w:p>
-    <w:p>
-      <w:pPr>
-        <w:pStyle w:val="Endnotentext"/>
-        <w:rPr>
-          <w:lang w:val="en-US"/>
-        </w:rPr>
-      </w:pPr>
-    </w:p>
   </w:endnote>
   <w:endnote w:id="8">
     <w:p>
       <w:pPr>
         <w:pStyle w:val="Endnotentext"/>
         <w:rPr>
+          <w:sz w:val="16"/>
           <w:lang w:val="en-US"/>
         </w:rPr>
       </w:pPr>
       <w:r>
         <w:rPr>
           <w:rStyle w:val="Endnotenzeichen"/>
+          <w:sz w:val="16"/>
         </w:rPr>
         <w:endnoteRef/>
       </w:r>
       <w:r>
         <w:rPr>
+          <w:sz w:val="16"/>
           <w:lang w:val="en-US"/>
         </w:rPr>
         <w:t xml:space="preserve"> </w:t>
@@ -3277,37 +4086,33 @@
         <w:r>
           <w:rPr>
             <w:rStyle w:val="Hyperlink"/>
+            <w:sz w:val="16"/>
             <w:lang w:val="en-US"/>
           </w:rPr>
           <w:t>https://github.com/FlorianFusseder/SpatialDatabases/blob/master/FuFlo%20Data/TABLES/3.parkintLot/ParkingData.sql</w:t>
         </w:r>
       </w:hyperlink>
     </w:p>
-    <w:p>
-      <w:pPr>
-        <w:pStyle w:val="Endnotentext"/>
-        <w:rPr>
-          <w:lang w:val="en-US"/>
-        </w:rPr>
-      </w:pPr>
-    </w:p>
   </w:endnote>
   <w:endnote w:id="9">
     <w:p>
       <w:pPr>
         <w:pStyle w:val="Endnotentext"/>
         <w:rPr>
+          <w:sz w:val="16"/>
           <w:lang w:val="en-US"/>
         </w:rPr>
       </w:pPr>
       <w:r>
         <w:rPr>
           <w:rStyle w:val="Endnotenzeichen"/>
+          <w:sz w:val="16"/>
         </w:rPr>
         <w:endnoteRef/>
       </w:r>
       <w:r>
         <w:rPr>
+          <w:sz w:val="16"/>
           <w:lang w:val="en-US"/>
         </w:rPr>
         <w:t xml:space="preserve"> </w:t>
@@ -3316,37 +4121,33 @@
         <w:r>
           <w:rPr>
             <w:rStyle w:val="Hyperlink"/>
+            <w:sz w:val="16"/>
             <w:lang w:val="en-US"/>
           </w:rPr>
           <w:t>https://data.cityofnewyork.us/City-Government/New-York-City-Population-By-Neighborhood-Tabulatio/swpk-hqdp</w:t>
         </w:r>
       </w:hyperlink>
     </w:p>
-    <w:p>
-      <w:pPr>
-        <w:pStyle w:val="Endnotentext"/>
-        <w:rPr>
-          <w:lang w:val="en-US"/>
-        </w:rPr>
-      </w:pPr>
-    </w:p>
   </w:endnote>
   <w:endnote w:id="10">
     <w:p>
       <w:pPr>
         <w:pStyle w:val="Endnotentext"/>
         <w:rPr>
+          <w:sz w:val="16"/>
           <w:lang w:val="en-US"/>
         </w:rPr>
       </w:pPr>
       <w:r>
         <w:rPr>
           <w:rStyle w:val="Endnotenzeichen"/>
+          <w:sz w:val="16"/>
         </w:rPr>
         <w:endnoteRef/>
       </w:r>
       <w:r>
         <w:rPr>
+          <w:sz w:val="16"/>
           <w:lang w:val="en-US"/>
         </w:rPr>
         <w:t xml:space="preserve"> </w:t>
@@ -3355,37 +4156,33 @@
         <w:r>
           <w:rPr>
             <w:rStyle w:val="Hyperlink"/>
+            <w:sz w:val="16"/>
             <w:lang w:val="en-US"/>
           </w:rPr>
           <w:t>https://github.com/FlorianFusseder/SpatialDatabases/blob/master/FuFlo%20Data/TABLES/6.population/populationData.sql</w:t>
         </w:r>
       </w:hyperlink>
     </w:p>
-    <w:p>
-      <w:pPr>
-        <w:pStyle w:val="Endnotentext"/>
-        <w:rPr>
-          <w:lang w:val="en-US"/>
-        </w:rPr>
-      </w:pPr>
-    </w:p>
   </w:endnote>
   <w:endnote w:id="11">
     <w:p>
       <w:pPr>
         <w:pStyle w:val="Endnotentext"/>
         <w:rPr>
+          <w:sz w:val="16"/>
           <w:lang w:val="en-US"/>
         </w:rPr>
       </w:pPr>
       <w:r>
         <w:rPr>
           <w:rStyle w:val="Endnotenzeichen"/>
+          <w:sz w:val="16"/>
         </w:rPr>
         <w:endnoteRef/>
       </w:r>
       <w:r>
         <w:rPr>
+          <w:sz w:val="16"/>
           <w:lang w:val="en-US"/>
         </w:rPr>
         <w:t xml:space="preserve"> </w:t>
@@ -3394,37 +4191,33 @@
         <w:r>
           <w:rPr>
             <w:rStyle w:val="Hyperlink"/>
+            <w:sz w:val="16"/>
             <w:lang w:val="en-US"/>
           </w:rPr>
           <w:t>https://data.cityofnewyork.us/Public-Safety/NYPD-Complaint-Data-Current-YTD/5uac-w243</w:t>
         </w:r>
       </w:hyperlink>
     </w:p>
-    <w:p>
-      <w:pPr>
-        <w:pStyle w:val="Endnotentext"/>
-        <w:rPr>
-          <w:lang w:val="en-US"/>
-        </w:rPr>
-      </w:pPr>
-    </w:p>
   </w:endnote>
   <w:endnote w:id="12">
     <w:p>
       <w:pPr>
         <w:pStyle w:val="Endnotentext"/>
         <w:rPr>
+          <w:sz w:val="16"/>
           <w:lang w:val="en-US"/>
         </w:rPr>
       </w:pPr>
       <w:r>
         <w:rPr>
           <w:rStyle w:val="Endnotenzeichen"/>
+          <w:sz w:val="16"/>
         </w:rPr>
         <w:endnoteRef/>
       </w:r>
       <w:r>
         <w:rPr>
+          <w:sz w:val="16"/>
           <w:lang w:val="en-US"/>
         </w:rPr>
         <w:t xml:space="preserve"> </w:t>
@@ -3433,37 +4226,33 @@
         <w:r>
           <w:rPr>
             <w:rStyle w:val="Hyperlink"/>
+            <w:sz w:val="16"/>
             <w:lang w:val="en-US"/>
           </w:rPr>
           <w:t>https://github.com/FlorianFusseder/SpatialDatabases/blob/master/FuFlo%20Data/TABLES/7.complaint/complaintData.sql</w:t>
         </w:r>
       </w:hyperlink>
     </w:p>
-    <w:p>
-      <w:pPr>
-        <w:pStyle w:val="Endnotentext"/>
-        <w:rPr>
-          <w:lang w:val="en-US"/>
-        </w:rPr>
-      </w:pPr>
-    </w:p>
   </w:endnote>
   <w:endnote w:id="13">
     <w:p>
       <w:pPr>
         <w:pStyle w:val="Endnotentext"/>
         <w:rPr>
+          <w:sz w:val="16"/>
           <w:lang w:val="en-US"/>
         </w:rPr>
       </w:pPr>
       <w:r>
         <w:rPr>
           <w:rStyle w:val="Endnotenzeichen"/>
+          <w:sz w:val="16"/>
         </w:rPr>
         <w:endnoteRef/>
       </w:r>
       <w:r>
         <w:rPr>
+          <w:sz w:val="16"/>
           <w:lang w:val="en-US"/>
         </w:rPr>
         <w:t xml:space="preserve"> </w:t>
@@ -3472,37 +4261,33 @@
         <w:r>
           <w:rPr>
             <w:rStyle w:val="Hyperlink"/>
+            <w:sz w:val="16"/>
             <w:lang w:val="en-US"/>
           </w:rPr>
           <w:t>http://www1.nyc.gov/site/finance/taxes/property-cooperative-and-condominium-comparables.page</w:t>
         </w:r>
       </w:hyperlink>
     </w:p>
-    <w:p>
-      <w:pPr>
-        <w:pStyle w:val="Endnotentext"/>
-        <w:rPr>
-          <w:lang w:val="en-US"/>
-        </w:rPr>
-      </w:pPr>
-    </w:p>
   </w:endnote>
   <w:endnote w:id="14">
     <w:p>
       <w:pPr>
         <w:pStyle w:val="Endnotentext"/>
         <w:rPr>
+          <w:sz w:val="16"/>
           <w:lang w:val="en-US"/>
         </w:rPr>
       </w:pPr>
       <w:r>
         <w:rPr>
           <w:rStyle w:val="Endnotenzeichen"/>
+          <w:sz w:val="16"/>
         </w:rPr>
         <w:endnoteRef/>
       </w:r>
       <w:r>
         <w:rPr>
+          <w:sz w:val="16"/>
           <w:lang w:val="en-US"/>
         </w:rPr>
         <w:t xml:space="preserve"> </w:t>
@@ -3511,37 +4296,33 @@
         <w:r>
           <w:rPr>
             <w:rStyle w:val="Hyperlink"/>
+            <w:sz w:val="16"/>
             <w:lang w:val="en-US"/>
           </w:rPr>
           <w:t>https://github.com/FlorianFusseder/SpatialDatabases/tree/master/Geocoder/Geocoder_mapbox</w:t>
         </w:r>
       </w:hyperlink>
     </w:p>
-    <w:p>
-      <w:pPr>
-        <w:pStyle w:val="Endnotentext"/>
-        <w:rPr>
-          <w:lang w:val="en-US"/>
-        </w:rPr>
-      </w:pPr>
-    </w:p>
   </w:endnote>
   <w:endnote w:id="15">
     <w:p>
       <w:pPr>
         <w:pStyle w:val="Endnotentext"/>
         <w:rPr>
+          <w:sz w:val="16"/>
           <w:lang w:val="en-US"/>
         </w:rPr>
       </w:pPr>
       <w:r>
         <w:rPr>
           <w:rStyle w:val="Endnotenzeichen"/>
+          <w:sz w:val="16"/>
         </w:rPr>
         <w:endnoteRef/>
       </w:r>
       <w:r>
         <w:rPr>
+          <w:sz w:val="16"/>
           <w:lang w:val="en-US"/>
         </w:rPr>
         <w:t xml:space="preserve"> </w:t>
@@ -3550,22 +4331,818 @@
         <w:r>
           <w:rPr>
             <w:rStyle w:val="Hyperlink"/>
+            <w:sz w:val="16"/>
             <w:lang w:val="en-US"/>
           </w:rPr>
           <w:t>https://github.com/FlorianFusseder/SpatialDatabases/tree/master/Geocoder/Geocoder_google</w:t>
         </w:r>
       </w:hyperlink>
     </w:p>
+  </w:endnote>
+  <w:endnote w:id="16">
     <w:p>
       <w:pPr>
         <w:pStyle w:val="Endnotentext"/>
         <w:rPr>
-          <w:lang w:val="en-US"/>
-        </w:rPr>
-      </w:pPr>
+          <w:sz w:val="16"/>
+          <w:lang w:val="en-US"/>
+        </w:rPr>
+      </w:pPr>
+      <w:r>
+        <w:rPr>
+          <w:rStyle w:val="Endnotenzeichen"/>
+          <w:sz w:val="16"/>
+        </w:rPr>
+        <w:endnoteRef/>
+      </w:r>
+      <w:r>
+        <w:rPr>
+          <w:sz w:val="16"/>
+          <w:lang w:val="en-US"/>
+        </w:rPr>
+        <w:t xml:space="preserve"> </w:t>
+      </w:r>
+      <w:hyperlink r:id="rId16" w:history="1">
+        <w:r>
+          <w:rPr>
+            <w:rStyle w:val="Hyperlink"/>
+            <w:sz w:val="16"/>
+            <w:lang w:val="en-US"/>
+          </w:rPr>
+          <w:t>https://data.cityofnewyork.us/Transportation/Subway-Stations/arq3-7z49</w:t>
+        </w:r>
+      </w:hyperlink>
+    </w:p>
+  </w:endnote>
+  <w:endnote w:id="17">
+    <w:p>
+      <w:pPr>
+        <w:pStyle w:val="Endnotentext"/>
+        <w:rPr>
+          <w:sz w:val="16"/>
+          <w:lang w:val="en-US"/>
+        </w:rPr>
+      </w:pPr>
+      <w:r>
+        <w:rPr>
+          <w:rStyle w:val="Endnotenzeichen"/>
+          <w:sz w:val="16"/>
+        </w:rPr>
+        <w:endnoteRef/>
+      </w:r>
+      <w:r>
+        <w:rPr>
+          <w:sz w:val="16"/>
+          <w:lang w:val="en-US"/>
+        </w:rPr>
+        <w:t xml:space="preserve"> </w:t>
+      </w:r>
+      <w:hyperlink r:id="rId17" w:history="1">
+        <w:r>
+          <w:rPr>
+            <w:rStyle w:val="Hyperlink"/>
+            <w:sz w:val="16"/>
+            <w:lang w:val="en-US"/>
+          </w:rPr>
+          <w:t>https://github.com/FlorianFusseder/SpatialDatabases/blob/master/data/subway/subway.sql</w:t>
+        </w:r>
+      </w:hyperlink>
+    </w:p>
+  </w:endnote>
+  <w:endnote w:id="18">
+    <w:p>
+      <w:pPr>
+        <w:pStyle w:val="Endnotentext"/>
+        <w:rPr>
+          <w:sz w:val="16"/>
+          <w:lang w:val="en-US"/>
+        </w:rPr>
+      </w:pPr>
+      <w:r>
+        <w:rPr>
+          <w:rStyle w:val="Endnotenzeichen"/>
+          <w:sz w:val="16"/>
+        </w:rPr>
+        <w:endnoteRef/>
+      </w:r>
+      <w:r>
+        <w:rPr>
+          <w:sz w:val="16"/>
+          <w:lang w:val="en-US"/>
+        </w:rPr>
+        <w:t xml:space="preserve"> </w:t>
+      </w:r>
+      <w:hyperlink r:id="rId18" w:history="1">
+        <w:r>
+          <w:rPr>
+            <w:rStyle w:val="Hyperlink"/>
+            <w:sz w:val="16"/>
+            <w:lang w:val="en-US"/>
+          </w:rPr>
+          <w:t>https://github.com/FlorianFusseder/SpatialDatabases/blob/master/data/subway/subwaydistance_table.txt</w:t>
+        </w:r>
+      </w:hyperlink>
+      <w:r>
+        <w:rPr>
+          <w:sz w:val="16"/>
+          <w:lang w:val="en-US"/>
+        </w:rPr>
+        <w:t xml:space="preserve">  </w:t>
+      </w:r>
+    </w:p>
+  </w:endnote>
+  <w:endnote w:id="19">
+    <w:p>
+      <w:pPr>
+        <w:pStyle w:val="Endnotentext"/>
+        <w:rPr>
+          <w:sz w:val="16"/>
+          <w:lang w:val="en-US"/>
+        </w:rPr>
+      </w:pPr>
+      <w:r>
+        <w:rPr>
+          <w:rStyle w:val="Endnotenzeichen"/>
+          <w:sz w:val="16"/>
+        </w:rPr>
+        <w:endnoteRef/>
+      </w:r>
+      <w:r>
+        <w:rPr>
+          <w:sz w:val="16"/>
+          <w:lang w:val="en-US"/>
+        </w:rPr>
+        <w:t xml:space="preserve"> </w:t>
+      </w:r>
+      <w:hyperlink r:id="rId19" w:history="1">
+        <w:r>
+          <w:rPr>
+            <w:rStyle w:val="Hyperlink"/>
+            <w:sz w:val="16"/>
+            <w:lang w:val="en-US"/>
+          </w:rPr>
+          <w:t>https://data.cityofnewyork.us/Recreation/Map-of-Soccer-and-Football-Fields/qqsi-vm9f</w:t>
+        </w:r>
+      </w:hyperlink>
+      <w:r>
+        <w:rPr>
+          <w:sz w:val="16"/>
+          <w:lang w:val="en-US"/>
+        </w:rPr>
+        <w:t xml:space="preserve"> </w:t>
+      </w:r>
+    </w:p>
+  </w:endnote>
+  <w:endnote w:id="20">
+    <w:p>
+      <w:pPr>
+        <w:pStyle w:val="Endnotentext"/>
+        <w:rPr>
+          <w:sz w:val="16"/>
+          <w:lang w:val="en-US"/>
+        </w:rPr>
+      </w:pPr>
+      <w:r>
+        <w:rPr>
+          <w:rStyle w:val="Endnotenzeichen"/>
+          <w:sz w:val="16"/>
+        </w:rPr>
+        <w:endnoteRef/>
+      </w:r>
+      <w:r>
+        <w:rPr>
+          <w:sz w:val="16"/>
+          <w:lang w:val="en-US"/>
+        </w:rPr>
+        <w:t xml:space="preserve"> </w:t>
+      </w:r>
+      <w:hyperlink r:id="rId20" w:history="1">
+        <w:r>
+          <w:rPr>
+            <w:rStyle w:val="Hyperlink"/>
+            <w:sz w:val="16"/>
+            <w:lang w:val="en-US"/>
+          </w:rPr>
+          <w:t>https://github.com/FlorianFusseder/SpatialDatabases/blob/master/data/soccerfields/soccerfields.sql</w:t>
+        </w:r>
+      </w:hyperlink>
+      <w:r>
+        <w:rPr>
+          <w:sz w:val="16"/>
+          <w:lang w:val="en-US"/>
+        </w:rPr>
+        <w:t xml:space="preserve"> </w:t>
+      </w:r>
+    </w:p>
+  </w:endnote>
+  <w:endnote w:id="21">
+    <w:p>
+      <w:pPr>
+        <w:pStyle w:val="Endnotentext"/>
+        <w:rPr>
+          <w:sz w:val="16"/>
+          <w:lang w:val="en-US"/>
+        </w:rPr>
+      </w:pPr>
+      <w:r>
+        <w:rPr>
+          <w:rStyle w:val="Endnotenzeichen"/>
+          <w:sz w:val="16"/>
+        </w:rPr>
+        <w:endnoteRef/>
+      </w:r>
+      <w:r>
+        <w:rPr>
+          <w:sz w:val="16"/>
+          <w:lang w:val="en-US"/>
+        </w:rPr>
+        <w:t xml:space="preserve"> </w:t>
+      </w:r>
+      <w:hyperlink r:id="rId21" w:history="1">
+        <w:r>
+          <w:rPr>
+            <w:rStyle w:val="Hyperlink"/>
+            <w:sz w:val="16"/>
+            <w:lang w:val="en-US"/>
+          </w:rPr>
+          <w:t>https://github.com/FlorianFusseder/SpatialDatabases/blob/master/data/soccerfields/soccerfield_data.txt</w:t>
+        </w:r>
+      </w:hyperlink>
+      <w:r>
+        <w:rPr>
+          <w:sz w:val="16"/>
+          <w:lang w:val="en-US"/>
+        </w:rPr>
+        <w:t xml:space="preserve"> </w:t>
+      </w:r>
+    </w:p>
+  </w:endnote>
+  <w:endnote w:id="22">
+    <w:p>
+      <w:pPr>
+        <w:pStyle w:val="Endnotentext"/>
+        <w:rPr>
+          <w:sz w:val="16"/>
+          <w:lang w:val="en-US"/>
+        </w:rPr>
+      </w:pPr>
+      <w:r>
+        <w:rPr>
+          <w:rStyle w:val="Endnotenzeichen"/>
+          <w:sz w:val="16"/>
+        </w:rPr>
+        <w:endnoteRef/>
+      </w:r>
+      <w:r>
+        <w:rPr>
+          <w:sz w:val="16"/>
+          <w:lang w:val="en-US"/>
+        </w:rPr>
+        <w:t xml:space="preserve"> </w:t>
+      </w:r>
+      <w:hyperlink r:id="rId22" w:history="1">
+        <w:r>
+          <w:rPr>
+            <w:rStyle w:val="Hyperlink"/>
+            <w:sz w:val="16"/>
+            <w:lang w:val="en-US"/>
+          </w:rPr>
+          <w:t>https://data.cityofnewyork.us/City-Government/Play-Areas/8fhn-c4v3</w:t>
+        </w:r>
+      </w:hyperlink>
+      <w:r>
+        <w:rPr>
+          <w:sz w:val="16"/>
+          <w:lang w:val="en-US"/>
+        </w:rPr>
+        <w:t xml:space="preserve"> </w:t>
+      </w:r>
+    </w:p>
+  </w:endnote>
+  <w:endnote w:id="23">
+    <w:p>
+      <w:pPr>
+        <w:pStyle w:val="Endnotentext"/>
+        <w:rPr>
+          <w:sz w:val="16"/>
+          <w:lang w:val="en-US"/>
+        </w:rPr>
+      </w:pPr>
+      <w:r>
+        <w:rPr>
+          <w:rStyle w:val="Endnotenzeichen"/>
+          <w:sz w:val="16"/>
+        </w:rPr>
+        <w:endnoteRef/>
+      </w:r>
+      <w:r>
+        <w:rPr>
+          <w:sz w:val="16"/>
+          <w:lang w:val="en-US"/>
+        </w:rPr>
+        <w:t xml:space="preserve"> </w:t>
+      </w:r>
+      <w:hyperlink r:id="rId23" w:history="1">
+        <w:r>
+          <w:rPr>
+            <w:rStyle w:val="Hyperlink"/>
+            <w:sz w:val="16"/>
+            <w:lang w:val="en-US"/>
+          </w:rPr>
+          <w:t>https://github.com/FlorianFusseder/SpatialDatabases/blob/master/data/playgrounds/playgrounds.sql</w:t>
+        </w:r>
+      </w:hyperlink>
+      <w:r>
+        <w:rPr>
+          <w:sz w:val="16"/>
+          <w:lang w:val="en-US"/>
+        </w:rPr>
+        <w:t xml:space="preserve"> </w:t>
+      </w:r>
+    </w:p>
+  </w:endnote>
+  <w:endnote w:id="24">
+    <w:p>
+      <w:pPr>
+        <w:pStyle w:val="Endnotentext"/>
+        <w:rPr>
+          <w:sz w:val="16"/>
+          <w:lang w:val="en-US"/>
+        </w:rPr>
+      </w:pPr>
+      <w:r>
+        <w:rPr>
+          <w:rStyle w:val="Endnotenzeichen"/>
+          <w:sz w:val="16"/>
+        </w:rPr>
+        <w:endnoteRef/>
+      </w:r>
+      <w:hyperlink r:id="rId24" w:history="1">
+        <w:r>
+          <w:rPr>
+            <w:rStyle w:val="Hyperlink"/>
+            <w:sz w:val="16"/>
+            <w:lang w:val="en-US"/>
+          </w:rPr>
+          <w:t>https://github.com/FlorianFusseder/SpatialDatabases/blob/master/data/playgrounds/neighbourhood_playground_table2.txt</w:t>
+        </w:r>
+      </w:hyperlink>
+      <w:r>
+        <w:rPr>
+          <w:sz w:val="16"/>
+          <w:lang w:val="en-US"/>
+        </w:rPr>
+        <w:t xml:space="preserve"> </w:t>
+      </w:r>
+    </w:p>
+  </w:endnote>
+  <w:endnote w:id="25">
+    <w:p>
+      <w:pPr>
+        <w:pStyle w:val="Endnotentext"/>
+        <w:rPr>
+          <w:sz w:val="16"/>
+          <w:lang w:val="en-US"/>
+        </w:rPr>
+      </w:pPr>
+      <w:r>
+        <w:rPr>
+          <w:rStyle w:val="Endnotenzeichen"/>
+          <w:sz w:val="16"/>
+        </w:rPr>
+        <w:endnoteRef/>
+      </w:r>
+      <w:r>
+        <w:rPr>
+          <w:sz w:val="16"/>
+          <w:lang w:val="en-US"/>
+        </w:rPr>
+        <w:t xml:space="preserve"> </w:t>
+      </w:r>
+      <w:hyperlink r:id="rId25" w:history="1">
+        <w:r>
+          <w:rPr>
+            <w:rStyle w:val="Hyperlink"/>
+            <w:sz w:val="16"/>
+            <w:lang w:val="en-US"/>
+          </w:rPr>
+          <w:t>https://data.cityofnewyork.us/City-Government/Parks-Properties/rjaj-zgq7</w:t>
+        </w:r>
+      </w:hyperlink>
+      <w:r>
+        <w:rPr>
+          <w:sz w:val="16"/>
+          <w:lang w:val="en-US"/>
+        </w:rPr>
+        <w:t xml:space="preserve"> </w:t>
+      </w:r>
+    </w:p>
+  </w:endnote>
+  <w:endnote w:id="26">
+    <w:p>
+      <w:pPr>
+        <w:pStyle w:val="Endnotentext"/>
+        <w:rPr>
+          <w:sz w:val="16"/>
+          <w:lang w:val="en-US"/>
+        </w:rPr>
+      </w:pPr>
+      <w:r>
+        <w:rPr>
+          <w:rStyle w:val="Endnotenzeichen"/>
+          <w:sz w:val="16"/>
+        </w:rPr>
+        <w:endnoteRef/>
+      </w:r>
+      <w:r>
+        <w:rPr>
+          <w:sz w:val="16"/>
+          <w:lang w:val="en-US"/>
+        </w:rPr>
+        <w:t xml:space="preserve"> </w:t>
+      </w:r>
+      <w:hyperlink r:id="rId26" w:history="1">
+        <w:r>
+          <w:rPr>
+            <w:rStyle w:val="Hyperlink"/>
+            <w:sz w:val="16"/>
+            <w:lang w:val="en-US"/>
+          </w:rPr>
+          <w:t>https://github.com/FlorianFusseder/SpatialDatabases/blob/master/data/parks/park2.sql</w:t>
+        </w:r>
+      </w:hyperlink>
+      <w:r>
+        <w:rPr>
+          <w:sz w:val="16"/>
+          <w:lang w:val="en-US"/>
+        </w:rPr>
+        <w:t xml:space="preserve"> </w:t>
+      </w:r>
+    </w:p>
+  </w:endnote>
+  <w:endnote w:id="27">
+    <w:p>
+      <w:pPr>
+        <w:pStyle w:val="Endnotentext"/>
+        <w:rPr>
+          <w:sz w:val="16"/>
+          <w:lang w:val="en-US"/>
+        </w:rPr>
+      </w:pPr>
+      <w:r>
+        <w:rPr>
+          <w:rStyle w:val="Endnotenzeichen"/>
+          <w:sz w:val="16"/>
+        </w:rPr>
+        <w:endnoteRef/>
+      </w:r>
+      <w:r>
+        <w:rPr>
+          <w:sz w:val="16"/>
+          <w:lang w:val="en-US"/>
+        </w:rPr>
+        <w:t xml:space="preserve"> </w:t>
+      </w:r>
+      <w:hyperlink r:id="rId27" w:history="1">
+        <w:r>
+          <w:rPr>
+            <w:rStyle w:val="Hyperlink"/>
+            <w:sz w:val="16"/>
+            <w:lang w:val="en-US"/>
+          </w:rPr>
+          <w:t>https://github.com/FlorianFusseder/SpatialDatabases/blob/master/data/parks/neighbourhood_parks_table2.txt</w:t>
+        </w:r>
+      </w:hyperlink>
+      <w:r>
+        <w:rPr>
+          <w:sz w:val="16"/>
+          <w:lang w:val="en-US"/>
+        </w:rPr>
+        <w:t xml:space="preserve"> </w:t>
+      </w:r>
+    </w:p>
+  </w:endnote>
+  <w:endnote w:id="28">
+    <w:p>
+      <w:pPr>
+        <w:pStyle w:val="Endnotentext"/>
+        <w:rPr>
+          <w:sz w:val="16"/>
+          <w:lang w:val="en-US"/>
+        </w:rPr>
+      </w:pPr>
+      <w:r>
+        <w:rPr>
+          <w:rStyle w:val="Endnotenzeichen"/>
+          <w:sz w:val="16"/>
+        </w:rPr>
+        <w:endnoteRef/>
+      </w:r>
+      <w:r>
+        <w:rPr>
+          <w:sz w:val="16"/>
+          <w:lang w:val="en-US"/>
+        </w:rPr>
+        <w:t xml:space="preserve"> </w:t>
+      </w:r>
+      <w:hyperlink r:id="rId28" w:history="1">
+        <w:r>
+          <w:rPr>
+            <w:rStyle w:val="Hyperlink"/>
+            <w:sz w:val="16"/>
+            <w:lang w:val="en-US"/>
+          </w:rPr>
+          <w:t>https://data.cityofnewyork.us/Health/DOHMH-New-York-City-Restaurant-Inspection-Results/xx67-kt59</w:t>
+        </w:r>
+      </w:hyperlink>
+      <w:r>
+        <w:rPr>
+          <w:sz w:val="16"/>
+          <w:lang w:val="en-US"/>
+        </w:rPr>
+        <w:t xml:space="preserve"> </w:t>
+      </w:r>
+    </w:p>
+  </w:endnote>
+  <w:endnote w:id="29">
+    <w:p>
+      <w:pPr>
+        <w:pStyle w:val="Endnotentext"/>
+        <w:rPr>
+          <w:sz w:val="16"/>
+          <w:lang w:val="en-US"/>
+        </w:rPr>
+      </w:pPr>
+      <w:r>
+        <w:rPr>
+          <w:rStyle w:val="Endnotenzeichen"/>
+          <w:sz w:val="16"/>
+        </w:rPr>
+        <w:endnoteRef/>
+      </w:r>
+      <w:r>
+        <w:rPr>
+          <w:sz w:val="16"/>
+          <w:lang w:val="en-US"/>
+        </w:rPr>
+        <w:t xml:space="preserve"> </w:t>
+      </w:r>
+      <w:hyperlink r:id="rId29" w:history="1">
+        <w:r>
+          <w:rPr>
+            <w:rStyle w:val="Hyperlink"/>
+            <w:sz w:val="16"/>
+            <w:lang w:val="en-US"/>
+          </w:rPr>
+          <w:t>https://data.cityofnewyork.us/City-Government/NYC-Address-Points/g6pj-hd8k</w:t>
+        </w:r>
+      </w:hyperlink>
+      <w:r>
+        <w:rPr>
+          <w:sz w:val="16"/>
+          <w:lang w:val="en-US"/>
+        </w:rPr>
+        <w:t xml:space="preserve"> </w:t>
+      </w:r>
+    </w:p>
+  </w:endnote>
+  <w:endnote w:id="30">
+    <w:p>
+      <w:pPr>
+        <w:pStyle w:val="Endnotentext"/>
+        <w:rPr>
+          <w:sz w:val="16"/>
+          <w:lang w:val="en-US"/>
+        </w:rPr>
+      </w:pPr>
+      <w:r>
+        <w:rPr>
+          <w:rStyle w:val="Endnotenzeichen"/>
+          <w:sz w:val="16"/>
+        </w:rPr>
+        <w:endnoteRef/>
+      </w:r>
+      <w:r>
+        <w:rPr>
+          <w:sz w:val="16"/>
+          <w:lang w:val="en-US"/>
+        </w:rPr>
+        <w:t xml:space="preserve"> </w:t>
+      </w:r>
+      <w:hyperlink r:id="rId30" w:history="1">
+        <w:r>
+          <w:rPr>
+            <w:rStyle w:val="Hyperlink"/>
+            <w:sz w:val="16"/>
+            <w:lang w:val="en-US"/>
+          </w:rPr>
+          <w:t>https://github.com/FlorianFusseder/SpatialDatabases/blob/master/data/restaurants/geoCoding.java</w:t>
+        </w:r>
+      </w:hyperlink>
+      <w:r>
+        <w:rPr>
+          <w:sz w:val="16"/>
+          <w:lang w:val="en-US"/>
+        </w:rPr>
+        <w:t xml:space="preserve"> </w:t>
+      </w:r>
+    </w:p>
+  </w:endnote>
+  <w:endnote w:id="31">
+    <w:p>
+      <w:pPr>
+        <w:pStyle w:val="Endnotentext"/>
+        <w:rPr>
+          <w:sz w:val="16"/>
+          <w:lang w:val="en-US"/>
+        </w:rPr>
+      </w:pPr>
+      <w:r>
+        <w:rPr>
+          <w:rStyle w:val="Endnotenzeichen"/>
+          <w:sz w:val="16"/>
+        </w:rPr>
+        <w:endnoteRef/>
+      </w:r>
+      <w:r>
+        <w:rPr>
+          <w:sz w:val="16"/>
+          <w:lang w:val="en-US"/>
+        </w:rPr>
+        <w:t xml:space="preserve"> </w:t>
+      </w:r>
+      <w:hyperlink r:id="rId31" w:history="1">
+        <w:r>
+          <w:rPr>
+            <w:rStyle w:val="Hyperlink"/>
+            <w:sz w:val="16"/>
+            <w:lang w:val="en-US"/>
+          </w:rPr>
+          <w:t>https://github.com/FlorianFusseder/SpatialDatabases/blob/master/data/restaurants/restaurants2.sql</w:t>
+        </w:r>
+      </w:hyperlink>
+      <w:r>
+        <w:rPr>
+          <w:sz w:val="16"/>
+          <w:lang w:val="en-US"/>
+        </w:rPr>
+        <w:t xml:space="preserve"> </w:t>
+      </w:r>
+    </w:p>
+  </w:endnote>
+  <w:endnote w:id="32">
+    <w:p>
+      <w:pPr>
+        <w:pStyle w:val="Endnotentext"/>
+        <w:rPr>
+          <w:sz w:val="16"/>
+          <w:lang w:val="en-US"/>
+        </w:rPr>
+      </w:pPr>
+      <w:r>
+        <w:rPr>
+          <w:rStyle w:val="Endnotenzeichen"/>
+          <w:sz w:val="16"/>
+        </w:rPr>
+        <w:endnoteRef/>
+      </w:r>
+      <w:r>
+        <w:rPr>
+          <w:sz w:val="16"/>
+          <w:lang w:val="en-US"/>
+        </w:rPr>
+        <w:t xml:space="preserve"> </w:t>
+      </w:r>
+      <w:hyperlink r:id="rId32" w:history="1">
+        <w:r>
+          <w:rPr>
+            <w:rStyle w:val="Hyperlink"/>
+            <w:sz w:val="16"/>
+            <w:lang w:val="en-US"/>
+          </w:rPr>
+          <w:t>https://github.com/FlorianFusseder/SpatialDatabases/blob/master/data/restaurants/restaurants_table2.txt</w:t>
+        </w:r>
+      </w:hyperlink>
+      <w:r>
+        <w:rPr>
+          <w:sz w:val="16"/>
+          <w:lang w:val="en-US"/>
+        </w:rPr>
+        <w:t xml:space="preserve"> </w:t>
+      </w:r>
     </w:p>
   </w:endnote>
 </w:endnotes>
+</file>
+
+<file path=word/footer1.xml><?xml version="1.0" encoding="utf-8"?>
+<w:ftr xmlns:wpc="http://schemas.microsoft.com/office/word/2010/wordprocessingCanvas" xmlns:cx="http://schemas.microsoft.com/office/drawing/2014/chartex" xmlns:cx1="http://schemas.microsoft.com/office/drawing/2015/9/8/chartex" xmlns:cx2="http://schemas.microsoft.com/office/drawing/2015/10/21/chartex" xmlns:mc="http://schemas.openxmlformats.org/markup-compatibility/2006" xmlns:o="urn:schemas-microsoft-com:office:office" xmlns:r="http://schemas.openxmlformats.org/officeDocument/2006/relationships" xmlns:m="http://schemas.openxmlformats.org/officeDocument/2006/math" xmlns:v="urn:schemas-microsoft-com:vml" xmlns:wp14="http://schemas.microsoft.com/office/word/2010/wordprocessingDrawing" xmlns:wp="http://schemas.openxmlformats.org/drawingml/2006/wordprocessingDrawing" xmlns:w10="urn:schemas-microsoft-com:office:word" xmlns:w="http://schemas.openxmlformats.org/wordprocessingml/2006/main" xmlns:w14="http://schemas.microsoft.com/office/word/2010/wordml" xmlns:w15="http://schemas.microsoft.com/office/word/2012/wordml" xmlns:w16se="http://schemas.microsoft.com/office/word/2015/wordml/symex" xmlns:wpg="http://schemas.microsoft.com/office/word/2010/wordprocessingGroup" xmlns:wpi="http://schemas.microsoft.com/office/word/2010/wordprocessingInk" xmlns:wne="http://schemas.microsoft.com/office/word/2006/wordml" xmlns:wps="http://schemas.microsoft.com/office/word/2010/wordprocessingShape" mc:Ignorable="w14 w15 w16se wp14">
+  <w:tbl>
+    <w:tblPr>
+      <w:tblpPr w:leftFromText="187" w:rightFromText="187" w:vertAnchor="page" w:horzAnchor="margin" w:tblpXSpec="center" w:tblpYSpec="bottom"/>
+      <w:tblW w:w="5000" w:type="pct"/>
+      <w:tblLayout w:type="fixed"/>
+      <w:tblLook w:val="04A0" w:firstRow="1" w:lastRow="0" w:firstColumn="1" w:lastColumn="0" w:noHBand="0" w:noVBand="1"/>
+    </w:tblPr>
+    <w:tblGrid>
+      <w:gridCol w:w="7258"/>
+      <w:gridCol w:w="1814"/>
+    </w:tblGrid>
+    <w:sdt>
+      <w:sdtPr>
+        <w:rPr>
+          <w:rFonts w:asciiTheme="majorHAnsi" w:eastAsiaTheme="majorEastAsia" w:hAnsiTheme="majorHAnsi" w:cstheme="majorBidi"/>
+          <w:sz w:val="20"/>
+          <w:szCs w:val="20"/>
+        </w:rPr>
+        <w:id w:val="-1174572352"/>
+        <w:docPartObj>
+          <w:docPartGallery w:val="Page Numbers (Bottom of Page)"/>
+          <w:docPartUnique/>
+        </w:docPartObj>
+      </w:sdtPr>
+      <w:sdtEndPr>
+        <w:rPr>
+          <w:rFonts w:asciiTheme="minorHAnsi" w:eastAsiaTheme="minorHAnsi" w:hAnsiTheme="minorHAnsi" w:cstheme="minorBidi"/>
+          <w:sz w:val="22"/>
+          <w:szCs w:val="22"/>
+        </w:rPr>
+      </w:sdtEndPr>
+      <w:sdtContent>
+        <w:tr>
+          <w:trPr>
+            <w:trHeight w:val="727"/>
+          </w:trPr>
+          <w:tc>
+            <w:tcPr>
+              <w:tcW w:w="4000" w:type="pct"/>
+              <w:tcBorders>
+                <w:right w:val="triple" w:sz="4" w:space="0" w:color="5B9BD5" w:themeColor="accent1"/>
+              </w:tcBorders>
+            </w:tcPr>
+            <w:p>
+              <w:pPr>
+                <w:tabs>
+                  <w:tab w:val="left" w:pos="620"/>
+                  <w:tab w:val="center" w:pos="4320"/>
+                </w:tabs>
+                <w:jc w:val="right"/>
+                <w:rPr>
+                  <w:rFonts w:asciiTheme="majorHAnsi" w:eastAsiaTheme="majorEastAsia" w:hAnsiTheme="majorHAnsi" w:cstheme="majorBidi"/>
+                  <w:sz w:val="20"/>
+                  <w:szCs w:val="20"/>
+                </w:rPr>
+              </w:pPr>
+            </w:p>
+          </w:tc>
+          <w:tc>
+            <w:tcPr>
+              <w:tcW w:w="1000" w:type="pct"/>
+              <w:tcBorders>
+                <w:left w:val="triple" w:sz="4" w:space="0" w:color="5B9BD5" w:themeColor="accent1"/>
+              </w:tcBorders>
+            </w:tcPr>
+            <w:p>
+              <w:pPr>
+                <w:tabs>
+                  <w:tab w:val="left" w:pos="1490"/>
+                </w:tabs>
+                <w:rPr>
+                  <w:rFonts w:asciiTheme="majorHAnsi" w:eastAsiaTheme="majorEastAsia" w:hAnsiTheme="majorHAnsi" w:cstheme="majorBidi"/>
+                  <w:sz w:val="28"/>
+                  <w:szCs w:val="28"/>
+                </w:rPr>
+              </w:pPr>
+              <w:r>
+                <w:fldChar w:fldCharType="begin"/>
+              </w:r>
+              <w:r>
+                <w:instrText>PAGE    \* MERGEFORMAT</w:instrText>
+              </w:r>
+              <w:r>
+                <w:fldChar w:fldCharType="separate"/>
+              </w:r>
+              <w:r>
+                <w:rPr>
+                  <w:noProof/>
+                </w:rPr>
+                <w:t>1</w:t>
+              </w:r>
+              <w:r>
+                <w:fldChar w:fldCharType="end"/>
+              </w:r>
+            </w:p>
+          </w:tc>
+        </w:tr>
+      </w:sdtContent>
+    </w:sdt>
+  </w:tbl>
+  <w:p>
+    <w:pPr>
+      <w:pStyle w:val="Fuzeile"/>
+    </w:pPr>
+  </w:p>
+</w:ftr>
 </file>
 
 <file path=word/footnotes.xml><?xml version="1.0" encoding="utf-8"?>
@@ -3610,6 +5187,8 @@
       <w:r>
         <w:t>https://www.data.gov/</w:t>
       </w:r>
+      <w:bookmarkStart w:id="6" w:name="_GoBack"/>
+      <w:bookmarkEnd w:id="6"/>
     </w:p>
   </w:footnote>
   <w:footnote w:id="2">
@@ -4065,7 +5644,7 @@
     <w:lsdException w:name="toc 8" w:semiHidden="1" w:uiPriority="39" w:unhideWhenUsed="1"/>
     <w:lsdException w:name="toc 9" w:semiHidden="1" w:uiPriority="39" w:unhideWhenUsed="1"/>
     <w:lsdException w:name="Normal Indent" w:semiHidden="1" w:unhideWhenUsed="1"/>
-    <w:lsdException w:name="footnote text" w:semiHidden="1" w:unhideWhenUsed="1"/>
+    <w:lsdException w:name="footnote text" w:semiHidden="1" w:uiPriority="0" w:unhideWhenUsed="1"/>
     <w:lsdException w:name="annotation text" w:semiHidden="1" w:unhideWhenUsed="1"/>
     <w:lsdException w:name="header" w:semiHidden="1" w:unhideWhenUsed="1"/>
     <w:lsdException w:name="footer" w:semiHidden="1" w:unhideWhenUsed="1"/>
@@ -4074,7 +5653,7 @@
     <w:lsdException w:name="table of figures" w:semiHidden="1" w:unhideWhenUsed="1"/>
     <w:lsdException w:name="envelope address" w:semiHidden="1" w:unhideWhenUsed="1"/>
     <w:lsdException w:name="envelope return" w:semiHidden="1" w:unhideWhenUsed="1"/>
-    <w:lsdException w:name="footnote reference" w:semiHidden="1" w:unhideWhenUsed="1"/>
+    <w:lsdException w:name="footnote reference" w:semiHidden="1" w:uiPriority="0" w:unhideWhenUsed="1"/>
     <w:lsdException w:name="annotation reference" w:semiHidden="1" w:unhideWhenUsed="1"/>
     <w:lsdException w:name="line number" w:semiHidden="1" w:unhideWhenUsed="1"/>
     <w:lsdException w:name="page number" w:semiHidden="1" w:unhideWhenUsed="1"/>
@@ -4590,8 +6169,6 @@
     <w:name w:val="footnote text"/>
     <w:basedOn w:val="Standard"/>
     <w:link w:val="FunotentextZchn"/>
-    <w:uiPriority w:val="99"/>
-    <w:semiHidden/>
     <w:unhideWhenUsed/>
     <w:rsid w:val="00A61DEE"/>
     <w:pPr>
@@ -4617,8 +6194,6 @@
   <w:style w:type="character" w:styleId="Funotenzeichen">
     <w:name w:val="footnote reference"/>
     <w:basedOn w:val="Absatz-Standardschriftart"/>
-    <w:uiPriority w:val="99"/>
-    <w:semiHidden/>
     <w:unhideWhenUsed/>
     <w:rsid w:val="00A61DEE"/>
     <w:rPr>
@@ -4817,6 +6392,58 @@
       <w:lang w:eastAsia="de-DE"/>
     </w:rPr>
   </w:style>
+  <w:style w:type="character" w:styleId="Zeilennummer">
+    <w:name w:val="line number"/>
+    <w:basedOn w:val="Absatz-Standardschriftart"/>
+    <w:uiPriority w:val="99"/>
+    <w:semiHidden/>
+    <w:unhideWhenUsed/>
+    <w:rsid w:val="00137353"/>
+  </w:style>
+  <w:style w:type="paragraph" w:styleId="Kopfzeile">
+    <w:name w:val="header"/>
+    <w:basedOn w:val="Standard"/>
+    <w:link w:val="KopfzeileZchn"/>
+    <w:uiPriority w:val="99"/>
+    <w:unhideWhenUsed/>
+    <w:rsid w:val="00137353"/>
+    <w:pPr>
+      <w:tabs>
+        <w:tab w:val="center" w:pos="4536"/>
+        <w:tab w:val="right" w:pos="9072"/>
+      </w:tabs>
+      <w:spacing w:after="0" w:line="240" w:lineRule="auto"/>
+    </w:pPr>
+  </w:style>
+  <w:style w:type="character" w:customStyle="1" w:styleId="KopfzeileZchn">
+    <w:name w:val="Kopfzeile Zchn"/>
+    <w:basedOn w:val="Absatz-Standardschriftart"/>
+    <w:link w:val="Kopfzeile"/>
+    <w:uiPriority w:val="99"/>
+    <w:rsid w:val="00137353"/>
+  </w:style>
+  <w:style w:type="paragraph" w:styleId="Fuzeile">
+    <w:name w:val="footer"/>
+    <w:basedOn w:val="Standard"/>
+    <w:link w:val="FuzeileZchn"/>
+    <w:uiPriority w:val="99"/>
+    <w:unhideWhenUsed/>
+    <w:rsid w:val="00137353"/>
+    <w:pPr>
+      <w:tabs>
+        <w:tab w:val="center" w:pos="4536"/>
+        <w:tab w:val="right" w:pos="9072"/>
+      </w:tabs>
+      <w:spacing w:after="0" w:line="240" w:lineRule="auto"/>
+    </w:pPr>
+  </w:style>
+  <w:style w:type="character" w:customStyle="1" w:styleId="FuzeileZchn">
+    <w:name w:val="Fußzeile Zchn"/>
+    <w:basedOn w:val="Absatz-Standardschriftart"/>
+    <w:link w:val="Fuzeile"/>
+    <w:uiPriority w:val="99"/>
+    <w:rsid w:val="00137353"/>
+  </w:style>
 </w:styles>
 </file>
 
@@ -4997,7 +6624,7 @@
     <w:charset w:val="00"/>
     <w:family w:val="roman"/>
     <w:pitch w:val="variable"/>
-    <w:sig w:usb0="E0002EFF" w:usb1="C000785B" w:usb2="00000009" w:usb3="00000000" w:csb0="000001FF" w:csb1="00000000"/>
+    <w:sig w:usb0="E0002AFF" w:usb1="C0007843" w:usb2="00000009" w:usb3="00000000" w:csb0="000001FF" w:csb1="00000000"/>
   </w:font>
   <w:font w:name="Courier New">
     <w:panose1 w:val="02070309020205020404"/>
@@ -5018,14 +6645,14 @@
     <w:charset w:val="00"/>
     <w:family w:val="swiss"/>
     <w:pitch w:val="variable"/>
-    <w:sig w:usb0="E0002AFF" w:usb1="C000247B" w:usb2="00000009" w:usb3="00000000" w:csb0="000001FF" w:csb1="00000000"/>
+    <w:sig w:usb0="E0002AFF" w:usb1="4000ACFF" w:usb2="00000001" w:usb3="00000000" w:csb0="000001FF" w:csb1="00000000"/>
   </w:font>
   <w:font w:name="Calibri Light">
     <w:panose1 w:val="020F0302020204030204"/>
     <w:charset w:val="00"/>
     <w:family w:val="swiss"/>
     <w:pitch w:val="variable"/>
-    <w:sig w:usb0="E0002AFF" w:usb1="C000247B" w:usb2="00000009" w:usb3="00000000" w:csb0="000001FF" w:csb1="00000000"/>
+    <w:sig w:usb0="A0002AEF" w:usb1="4000207B" w:usb2="00000000" w:usb3="00000000" w:csb0="000001FF" w:csb1="00000000"/>
   </w:font>
   <w:font w:name="Segoe UI">
     <w:panose1 w:val="020B0502040204020203"/>
@@ -5055,6 +6682,8 @@
     <w:rsidRoot w:val="00FB5F24"/>
     <w:rsid w:val="001C1C77"/>
     <w:rsid w:val="00256B12"/>
+    <w:rsid w:val="00271B77"/>
+    <w:rsid w:val="00996980"/>
     <w:rsid w:val="00AF0D6E"/>
     <w:rsid w:val="00E4734F"/>
     <w:rsid w:val="00F362B9"/>
@@ -5830,7 +7459,7 @@
 </file>
 
 <file path=customXml/itemProps2.xml><?xml version="1.0" encoding="utf-8"?>
-<ds:datastoreItem xmlns:ds="http://schemas.openxmlformats.org/officeDocument/2006/customXml" ds:itemID="{EBAAE409-4DF9-4CD2-8F03-ADB16801180D}">
+<ds:datastoreItem xmlns:ds="http://schemas.openxmlformats.org/officeDocument/2006/customXml" ds:itemID="{1F830AEF-8732-4E6F-8377-014B2C9FD320}">
   <ds:schemaRefs>
     <ds:schemaRef ds:uri="http://schemas.openxmlformats.org/officeDocument/2006/bibliography"/>
   </ds:schemaRefs>

</xml_diff>